<commit_message>
I have started the document
</commit_message>
<xml_diff>
--- a/docs/Memoria_Juanjo.docx
+++ b/docs/Memoria_Juanjo.docx
@@ -935,6 +935,13 @@
     <w:sdt>
       <w:sdtPr>
         <w:rPr>
+          <w:rFonts w:asciiTheme="minorHAnsi" w:eastAsiaTheme="minorEastAsia" w:hAnsiTheme="minorHAnsi" w:cstheme="minorBidi"/>
+          <w:b w:val="0"/>
+          <w:bCs w:val="0"/>
+          <w:smallCaps w:val="0"/>
+          <w:color w:val="auto"/>
+          <w:sz w:val="22"/>
+          <w:szCs w:val="22"/>
           <w:lang w:val="es-ES"/>
         </w:rPr>
         <w:id w:val="1415206934"/>
@@ -945,11 +952,6 @@
       </w:sdtPr>
       <w:sdtEndPr>
         <w:rPr>
-          <w:rFonts w:asciiTheme="minorHAnsi" w:eastAsiaTheme="minorEastAsia" w:hAnsiTheme="minorHAnsi" w:cstheme="minorBidi"/>
-          <w:smallCaps w:val="0"/>
-          <w:color w:val="auto"/>
-          <w:sz w:val="22"/>
-          <w:szCs w:val="22"/>
           <w:lang w:val="en-US"/>
         </w:rPr>
       </w:sdtEndPr>
@@ -2628,9 +2630,8 @@
           <w:highlight w:val="yellow"/>
           <w:lang w:val="es-HN"/>
         </w:rPr>
-        <w:t xml:space="preserve">, qué es el machine </w:t>
-      </w:r>
-      <w:proofErr w:type="spellStart"/>
+        <w:t>, qué es el machine learning</w:t>
+      </w:r>
       <w:r>
         <w:rPr>
           <w:sz w:val="24"/>
@@ -2638,9 +2639,8 @@
           <w:highlight w:val="yellow"/>
           <w:lang w:val="es-HN"/>
         </w:rPr>
-        <w:t>learning</w:t>
-      </w:r>
-      <w:proofErr w:type="spellEnd"/>
+        <w:t xml:space="preserve"> y un poco sobre qué se ha hecho anteriormente para resolver el problema de los dígitos. </w:t>
+      </w:r>
       <w:r>
         <w:rPr>
           <w:sz w:val="24"/>
@@ -2648,15 +2648,6 @@
           <w:highlight w:val="yellow"/>
           <w:lang w:val="es-HN"/>
         </w:rPr>
-        <w:t xml:space="preserve"> y un poco sobre qué se ha hecho anteriormente para resolver el problema de los dígitos. </w:t>
-      </w:r>
-      <w:r>
-        <w:rPr>
-          <w:sz w:val="24"/>
-          <w:szCs w:val="24"/>
-          <w:highlight w:val="yellow"/>
-          <w:lang w:val="es-HN"/>
-        </w:rPr>
         <w:t>Comentar la estructura de la memoria.</w:t>
       </w:r>
     </w:p>
@@ -2678,6 +2669,7 @@
     </w:p>
     <w:p>
       <w:pPr>
+        <w:jc w:val="both"/>
         <w:rPr>
           <w:lang w:val="es-HN"/>
         </w:rPr>
@@ -2709,6 +2701,159 @@
           <w:lang w:val="es-HN"/>
         </w:rPr>
         <w:t>encoder. Después, en cada aparcado, comentar en qué consiste cada uno de los métodos de reducción por encima y explicar cómo se ha aplicado en este trabajo.</w:t>
+      </w:r>
+    </w:p>
+    <w:p>
+      <w:pPr>
+        <w:jc w:val="both"/>
+        <w:rPr>
+          <w:lang w:val="es-HN"/>
+        </w:rPr>
+      </w:pPr>
+      <w:r>
+        <w:rPr>
+          <w:lang w:val="es-HN"/>
+        </w:rPr>
+        <w:t>Cuando se trabaja con inteligencia artificial, esta precisa de gran cantidad de datos para obtener su máximo partido y debido a esto se almacenan cantidades inmensas de información. Sin embargo, procesar toda esta información supone un costo de recursos muy alto e incluso mucha de esa información no es relevante para la aplicación u objetivo requerido.</w:t>
+      </w:r>
+      <w:r>
+        <w:rPr>
+          <w:lang w:val="es-HN"/>
+        </w:rPr>
+        <w:t xml:space="preserve"> </w:t>
+      </w:r>
+    </w:p>
+    <w:p>
+      <w:pPr>
+        <w:jc w:val="both"/>
+        <w:rPr>
+          <w:lang w:val="es-HN"/>
+        </w:rPr>
+      </w:pPr>
+      <w:r>
+        <w:rPr>
+          <w:lang w:val="es-HN"/>
+        </w:rPr>
+        <w:t xml:space="preserve">El preprocesado es muy importante para obtener resultados de forma eficiente y rápida. Uno de los procesos que se realiza durante el preprocesado, </w:t>
+      </w:r>
+      <w:r>
+        <w:rPr>
+          <w:lang w:val="es-HN"/>
+        </w:rPr>
+        <w:t>es la</w:t>
+      </w:r>
+      <w:r>
+        <w:rPr>
+          <w:lang w:val="es-HN"/>
+        </w:rPr>
+        <w:t xml:space="preserve"> reducción de la dimensionalidad</w:t>
+      </w:r>
+      <w:r>
+        <w:rPr>
+          <w:lang w:val="es-HN"/>
+        </w:rPr>
+        <w:t xml:space="preserve">, que consiste en reducir el número de variables a tener en cuenta en una colección de datos. Para entender este proceso, se puede pensar en la gran cantidad de pixeles negros </w:t>
+      </w:r>
+      <w:r>
+        <w:rPr>
+          <w:lang w:val="es-HN"/>
+        </w:rPr>
+        <w:t xml:space="preserve">invariantes </w:t>
+      </w:r>
+      <w:r>
+        <w:rPr>
+          <w:lang w:val="es-HN"/>
+        </w:rPr>
+        <w:t>que se encuentran en todas las imágenes de este proyecto</w:t>
+      </w:r>
+      <w:r>
+        <w:rPr>
+          <w:lang w:val="es-HN"/>
+        </w:rPr>
+        <w:t>. Estos píxeles se mantienen negros en todas las imágenes, por lo que son aportan información para diferenciar los números entre sí.</w:t>
+      </w:r>
+      <w:r>
+        <w:rPr>
+          <w:lang w:val="es-HN"/>
+        </w:rPr>
+        <w:t xml:space="preserve"> </w:t>
+      </w:r>
+    </w:p>
+    <w:p>
+      <w:pPr>
+        <w:jc w:val="both"/>
+        <w:rPr>
+          <w:lang w:val="es-HN"/>
+        </w:rPr>
+      </w:pPr>
+      <w:r>
+        <w:rPr>
+          <w:lang w:val="es-HN"/>
+        </w:rPr>
+        <w:t>Otras razones por las que se recurre a la reducción de dimensionalidad son:</w:t>
+      </w:r>
+    </w:p>
+    <w:p>
+      <w:pPr>
+        <w:pStyle w:val="Prrafodelista"/>
+        <w:numPr>
+          <w:ilvl w:val="0"/>
+          <w:numId w:val="27"/>
+        </w:numPr>
+        <w:jc w:val="both"/>
+        <w:rPr>
+          <w:lang w:val="es-HN"/>
+        </w:rPr>
+      </w:pPr>
+      <w:r>
+        <w:rPr>
+          <w:lang w:val="es-HN"/>
+        </w:rPr>
+        <w:t>No siempre el mejor modelo es el que más variables tiene en cuenta.</w:t>
+      </w:r>
+      <w:r>
+        <w:rPr>
+          <w:lang w:val="es-HN"/>
+        </w:rPr>
+        <w:t xml:space="preserve"> De esta forma se consigue reducir el sobreajuste de un modelo.</w:t>
+      </w:r>
+    </w:p>
+    <w:p>
+      <w:pPr>
+        <w:pStyle w:val="Prrafodelista"/>
+        <w:numPr>
+          <w:ilvl w:val="0"/>
+          <w:numId w:val="27"/>
+        </w:numPr>
+        <w:jc w:val="both"/>
+        <w:rPr>
+          <w:lang w:val="es-HN"/>
+        </w:rPr>
+      </w:pPr>
+      <w:r>
+        <w:rPr>
+          <w:lang w:val="es-HN"/>
+        </w:rPr>
+        <w:t>Se mejora el rendimiento computacional, traduciéndose en un ahorro en coste y tiempo.</w:t>
+      </w:r>
+    </w:p>
+    <w:p>
+      <w:pPr>
+        <w:pStyle w:val="Prrafodelista"/>
+        <w:numPr>
+          <w:ilvl w:val="0"/>
+          <w:numId w:val="27"/>
+        </w:numPr>
+        <w:jc w:val="both"/>
+        <w:rPr>
+          <w:lang w:val="es-HN"/>
+        </w:rPr>
+      </w:pPr>
+      <w:r>
+        <w:rPr>
+          <w:lang w:val="es-HN"/>
+        </w:rPr>
+        <w:t>Se reduce la complejidad y con ello una compresión más sencilla de los resultados.</w:t>
       </w:r>
     </w:p>
     <w:p>
@@ -2759,13 +2904,103 @@
     </w:p>
     <w:p>
       <w:pPr>
-        <w:rPr>
-          <w:lang w:val="es-HN"/>
-        </w:rPr>
-      </w:pPr>
+        <w:jc w:val="both"/>
+        <w:rPr>
+          <w:lang w:val="es-HN"/>
+        </w:rPr>
+      </w:pPr>
+      <w:r>
+        <w:rPr>
+          <w:lang w:val="es-HN"/>
+        </w:rPr>
+        <w:t xml:space="preserve">El método de análisis de componentes principales es un método de transformación lineal, no supervisada. Este proceso permite identificar patrones en los datos basándose únicamente en su correlación. Consiste en encontrar las direcciones de máxima variación </w:t>
+      </w:r>
+      <w:r>
+        <w:rPr>
+          <w:lang w:val="es-HN"/>
+        </w:rPr>
+        <w:t>de los datos y proyectar</w:t>
+      </w:r>
+      <w:r>
+        <w:rPr>
+          <w:lang w:val="es-HN"/>
+        </w:rPr>
+        <w:t>los</w:t>
+      </w:r>
+      <w:r>
+        <w:rPr>
+          <w:lang w:val="es-HN"/>
+        </w:rPr>
+        <w:t xml:space="preserve"> en un subespacio más reducido que el original.</w:t>
+      </w:r>
+      <w:r>
+        <w:rPr>
+          <w:lang w:val="es-HN"/>
+        </w:rPr>
+        <w:t xml:space="preserve"> </w:t>
+      </w:r>
     </w:p>
     <w:p>
       <w:pPr>
+        <w:jc w:val="both"/>
+        <w:rPr>
+          <w:lang w:val="es-HN"/>
+        </w:rPr>
+      </w:pPr>
+      <w:r>
+        <w:rPr>
+          <w:lang w:val="es-HN"/>
+        </w:rPr>
+        <w:t>Al ser no supervisado, no se puede obtener un valor de precisión a priori, aunque p</w:t>
+      </w:r>
+      <w:r>
+        <w:rPr>
+          <w:lang w:val="es-HN"/>
+        </w:rPr>
+        <w:t xml:space="preserve">ara asegurar que no se pierda información importante se pueden escoger tantas direcciones de máxima variación se quiera; teniendo en cuenta su autovalor asociado </w:t>
+      </w:r>
+      <w:r>
+        <w:rPr>
+          <w:lang w:val="es-HN"/>
+        </w:rPr>
+        <w:t>corresponde al valor d</w:t>
+      </w:r>
+      <w:r>
+        <w:rPr>
+          <w:lang w:val="es-HN"/>
+        </w:rPr>
+        <w:t>e la varianza que se está perdiendo al prescindir de esa dirección.</w:t>
+      </w:r>
+      <w:r>
+        <w:rPr>
+          <w:lang w:val="es-HN"/>
+        </w:rPr>
+        <w:t xml:space="preserve"> </w:t>
+      </w:r>
+    </w:p>
+    <w:p>
+      <w:pPr>
+        <w:rPr>
+          <w:lang w:val="es-HN"/>
+        </w:rPr>
+      </w:pPr>
+    </w:p>
+    <w:p>
+      <w:pPr>
+        <w:rPr>
+          <w:lang w:val="es-HN"/>
+        </w:rPr>
+      </w:pPr>
+    </w:p>
+    <w:p>
+      <w:pPr>
+        <w:rPr>
+          <w:lang w:val="es-HN"/>
+        </w:rPr>
+      </w:pPr>
+    </w:p>
+    <w:p>
+      <w:pPr>
         <w:pStyle w:val="Ttulo2"/>
         <w:rPr>
           <w:lang w:val="es-HN"/>
@@ -2776,6 +3011,7 @@
         <w:rPr>
           <w:lang w:val="es-HN"/>
         </w:rPr>
+        <w:lastRenderedPageBreak/>
         <w:t xml:space="preserve">REDUCCIÓN </w:t>
       </w:r>
       <w:r>
@@ -2798,6 +3034,12 @@
           <w:lang w:val="es-HN"/>
         </w:rPr>
       </w:pPr>
+      <w:r>
+        <w:rPr>
+          <w:lang w:val="es-HN"/>
+        </w:rPr>
+        <w:t>El discriminante de Fisher es un método de reducción de dimensionalidad lineal y supervisado. En este caso sí se puede obtener un resultado a priori de la cantidad de información que se puede perder desde el punto de vista de la clasificación.</w:t>
+      </w:r>
     </w:p>
     <w:p>
       <w:pPr>
@@ -2970,7 +3212,6 @@
         <w:rPr>
           <w:lang w:val="es-HN"/>
         </w:rPr>
-        <w:lastRenderedPageBreak/>
         <w:t xml:space="preserve">MAPA AUTOORGANIZADO </w:t>
       </w:r>
       <w:r>
@@ -3049,23 +3290,7 @@
           <w:highlight w:val="yellow"/>
           <w:lang w:val="es-HN"/>
         </w:rPr>
-        <w:t xml:space="preserve"> También podría venir bien hacer una tabla de Excel donde se comparen las precisiones y los </w:t>
-      </w:r>
-      <w:proofErr w:type="spellStart"/>
-      <w:r>
-        <w:rPr>
-          <w:highlight w:val="yellow"/>
-          <w:lang w:val="es-HN"/>
-        </w:rPr>
-        <w:t>recall</w:t>
-      </w:r>
-      <w:proofErr w:type="spellEnd"/>
-      <w:r>
-        <w:rPr>
-          <w:highlight w:val="yellow"/>
-          <w:lang w:val="es-HN"/>
-        </w:rPr>
-        <w:t xml:space="preserve"> de cada clase.</w:t>
+        <w:t xml:space="preserve"> También podría venir bien hacer una tabla de Excel donde se comparen las precisiones y los recall de cada clase.</w:t>
       </w:r>
     </w:p>
     <w:p>
@@ -3117,6 +3342,7 @@
         <w:rPr>
           <w:lang w:val="es-HN"/>
         </w:rPr>
+        <w:lastRenderedPageBreak/>
         <w:t>REPARTO DE ROLES</w:t>
       </w:r>
       <w:bookmarkEnd w:id="12"/>
@@ -4130,6 +4356,119 @@
     </w:lvl>
   </w:abstractNum>
   <w:abstractNum w:abstractNumId="6" w15:restartNumberingAfterBreak="0">
+    <w:nsid w:val="3EBF6956"/>
+    <w:multiLevelType w:val="hybridMultilevel"/>
+    <w:tmpl w:val="CA606C4C"/>
+    <w:lvl w:ilvl="0" w:tplc="0C0A0001">
+      <w:start w:val="1"/>
+      <w:numFmt w:val="bullet"/>
+      <w:lvlText w:val=""/>
+      <w:lvlJc w:val="left"/>
+      <w:pPr>
+        <w:ind w:left="720" w:hanging="360"/>
+      </w:pPr>
+      <w:rPr>
+        <w:rFonts w:ascii="Symbol" w:hAnsi="Symbol" w:hint="default"/>
+      </w:rPr>
+    </w:lvl>
+    <w:lvl w:ilvl="1" w:tplc="0C0A0003" w:tentative="1">
+      <w:start w:val="1"/>
+      <w:numFmt w:val="bullet"/>
+      <w:lvlText w:val="o"/>
+      <w:lvlJc w:val="left"/>
+      <w:pPr>
+        <w:ind w:left="1440" w:hanging="360"/>
+      </w:pPr>
+      <w:rPr>
+        <w:rFonts w:ascii="Courier New" w:hAnsi="Courier New" w:cs="Courier New" w:hint="default"/>
+      </w:rPr>
+    </w:lvl>
+    <w:lvl w:ilvl="2" w:tplc="0C0A0005" w:tentative="1">
+      <w:start w:val="1"/>
+      <w:numFmt w:val="bullet"/>
+      <w:lvlText w:val=""/>
+      <w:lvlJc w:val="left"/>
+      <w:pPr>
+        <w:ind w:left="2160" w:hanging="360"/>
+      </w:pPr>
+      <w:rPr>
+        <w:rFonts w:ascii="Wingdings" w:hAnsi="Wingdings" w:hint="default"/>
+      </w:rPr>
+    </w:lvl>
+    <w:lvl w:ilvl="3" w:tplc="0C0A0001" w:tentative="1">
+      <w:start w:val="1"/>
+      <w:numFmt w:val="bullet"/>
+      <w:lvlText w:val=""/>
+      <w:lvlJc w:val="left"/>
+      <w:pPr>
+        <w:ind w:left="2880" w:hanging="360"/>
+      </w:pPr>
+      <w:rPr>
+        <w:rFonts w:ascii="Symbol" w:hAnsi="Symbol" w:hint="default"/>
+      </w:rPr>
+    </w:lvl>
+    <w:lvl w:ilvl="4" w:tplc="0C0A0003" w:tentative="1">
+      <w:start w:val="1"/>
+      <w:numFmt w:val="bullet"/>
+      <w:lvlText w:val="o"/>
+      <w:lvlJc w:val="left"/>
+      <w:pPr>
+        <w:ind w:left="3600" w:hanging="360"/>
+      </w:pPr>
+      <w:rPr>
+        <w:rFonts w:ascii="Courier New" w:hAnsi="Courier New" w:cs="Courier New" w:hint="default"/>
+      </w:rPr>
+    </w:lvl>
+    <w:lvl w:ilvl="5" w:tplc="0C0A0005" w:tentative="1">
+      <w:start w:val="1"/>
+      <w:numFmt w:val="bullet"/>
+      <w:lvlText w:val=""/>
+      <w:lvlJc w:val="left"/>
+      <w:pPr>
+        <w:ind w:left="4320" w:hanging="360"/>
+      </w:pPr>
+      <w:rPr>
+        <w:rFonts w:ascii="Wingdings" w:hAnsi="Wingdings" w:hint="default"/>
+      </w:rPr>
+    </w:lvl>
+    <w:lvl w:ilvl="6" w:tplc="0C0A0001" w:tentative="1">
+      <w:start w:val="1"/>
+      <w:numFmt w:val="bullet"/>
+      <w:lvlText w:val=""/>
+      <w:lvlJc w:val="left"/>
+      <w:pPr>
+        <w:ind w:left="5040" w:hanging="360"/>
+      </w:pPr>
+      <w:rPr>
+        <w:rFonts w:ascii="Symbol" w:hAnsi="Symbol" w:hint="default"/>
+      </w:rPr>
+    </w:lvl>
+    <w:lvl w:ilvl="7" w:tplc="0C0A0003" w:tentative="1">
+      <w:start w:val="1"/>
+      <w:numFmt w:val="bullet"/>
+      <w:lvlText w:val="o"/>
+      <w:lvlJc w:val="left"/>
+      <w:pPr>
+        <w:ind w:left="5760" w:hanging="360"/>
+      </w:pPr>
+      <w:rPr>
+        <w:rFonts w:ascii="Courier New" w:hAnsi="Courier New" w:cs="Courier New" w:hint="default"/>
+      </w:rPr>
+    </w:lvl>
+    <w:lvl w:ilvl="8" w:tplc="0C0A0005" w:tentative="1">
+      <w:start w:val="1"/>
+      <w:numFmt w:val="bullet"/>
+      <w:lvlText w:val=""/>
+      <w:lvlJc w:val="left"/>
+      <w:pPr>
+        <w:ind w:left="6480" w:hanging="360"/>
+      </w:pPr>
+      <w:rPr>
+        <w:rFonts w:ascii="Wingdings" w:hAnsi="Wingdings" w:hint="default"/>
+      </w:rPr>
+    </w:lvl>
+  </w:abstractNum>
+  <w:abstractNum w:abstractNumId="7" w15:restartNumberingAfterBreak="0">
     <w:nsid w:val="3F40474C"/>
     <w:multiLevelType w:val="hybridMultilevel"/>
     <w:tmpl w:val="F074585C"/>
@@ -4242,7 +4581,7 @@
       </w:rPr>
     </w:lvl>
   </w:abstractNum>
-  <w:abstractNum w:abstractNumId="7" w15:restartNumberingAfterBreak="0">
+  <w:abstractNum w:abstractNumId="8" w15:restartNumberingAfterBreak="0">
     <w:nsid w:val="44035C22"/>
     <w:multiLevelType w:val="hybridMultilevel"/>
     <w:tmpl w:val="AA9CBBB8"/>
@@ -4355,7 +4694,7 @@
       </w:rPr>
     </w:lvl>
   </w:abstractNum>
-  <w:abstractNum w:abstractNumId="8" w15:restartNumberingAfterBreak="0">
+  <w:abstractNum w:abstractNumId="9" w15:restartNumberingAfterBreak="0">
     <w:nsid w:val="45E94B88"/>
     <w:multiLevelType w:val="hybridMultilevel"/>
     <w:tmpl w:val="DB5C0E4C"/>
@@ -4468,7 +4807,7 @@
       </w:rPr>
     </w:lvl>
   </w:abstractNum>
-  <w:abstractNum w:abstractNumId="9" w15:restartNumberingAfterBreak="0">
+  <w:abstractNum w:abstractNumId="10" w15:restartNumberingAfterBreak="0">
     <w:nsid w:val="4BA81E86"/>
     <w:multiLevelType w:val="multilevel"/>
     <w:tmpl w:val="6B7A88C8"/>
@@ -4589,7 +4928,7 @@
       </w:rPr>
     </w:lvl>
   </w:abstractNum>
-  <w:abstractNum w:abstractNumId="10" w15:restartNumberingAfterBreak="0">
+  <w:abstractNum w:abstractNumId="11" w15:restartNumberingAfterBreak="0">
     <w:nsid w:val="50201C74"/>
     <w:multiLevelType w:val="hybridMultilevel"/>
     <w:tmpl w:val="97F64A4A"/>
@@ -4702,7 +5041,7 @@
       </w:rPr>
     </w:lvl>
   </w:abstractNum>
-  <w:abstractNum w:abstractNumId="11" w15:restartNumberingAfterBreak="0">
+  <w:abstractNum w:abstractNumId="12" w15:restartNumberingAfterBreak="0">
     <w:nsid w:val="58C5404C"/>
     <w:multiLevelType w:val="multilevel"/>
     <w:tmpl w:val="FE20DA30"/>
@@ -4823,7 +5162,7 @@
       </w:rPr>
     </w:lvl>
   </w:abstractNum>
-  <w:abstractNum w:abstractNumId="12" w15:restartNumberingAfterBreak="0">
+  <w:abstractNum w:abstractNumId="13" w15:restartNumberingAfterBreak="0">
     <w:nsid w:val="65640A2B"/>
     <w:multiLevelType w:val="multilevel"/>
     <w:tmpl w:val="AC4ED562"/>
@@ -4972,7 +5311,7 @@
       </w:rPr>
     </w:lvl>
   </w:abstractNum>
-  <w:abstractNum w:abstractNumId="13" w15:restartNumberingAfterBreak="0">
+  <w:abstractNum w:abstractNumId="14" w15:restartNumberingAfterBreak="0">
     <w:nsid w:val="65CA4858"/>
     <w:multiLevelType w:val="hybridMultilevel"/>
     <w:tmpl w:val="8C02C8B8"/>
@@ -5061,7 +5400,7 @@
       </w:pPr>
     </w:lvl>
   </w:abstractNum>
-  <w:abstractNum w:abstractNumId="14" w15:restartNumberingAfterBreak="0">
+  <w:abstractNum w:abstractNumId="15" w15:restartNumberingAfterBreak="0">
     <w:nsid w:val="6C9D13EB"/>
     <w:multiLevelType w:val="hybridMultilevel"/>
     <w:tmpl w:val="CB4CD334"/>
@@ -5152,7 +5491,7 @@
       </w:pPr>
     </w:lvl>
   </w:abstractNum>
-  <w:abstractNum w:abstractNumId="15" w15:restartNumberingAfterBreak="0">
+  <w:abstractNum w:abstractNumId="16" w15:restartNumberingAfterBreak="0">
     <w:nsid w:val="7CC14684"/>
     <w:multiLevelType w:val="hybridMultilevel"/>
     <w:tmpl w:val="C91024CC"/>
@@ -5241,7 +5580,7 @@
       </w:pPr>
     </w:lvl>
   </w:abstractNum>
-  <w:abstractNum w:abstractNumId="16" w15:restartNumberingAfterBreak="0">
+  <w:abstractNum w:abstractNumId="17" w15:restartNumberingAfterBreak="0">
     <w:nsid w:val="7E4A3048"/>
     <w:multiLevelType w:val="hybridMultilevel"/>
     <w:tmpl w:val="8126F878"/>
@@ -5331,10 +5670,10 @@
     </w:lvl>
   </w:abstractNum>
   <w:num w:numId="1">
-    <w:abstractNumId w:val="8"/>
+    <w:abstractNumId w:val="9"/>
   </w:num>
   <w:num w:numId="2">
-    <w:abstractNumId w:val="10"/>
+    <w:abstractNumId w:val="11"/>
   </w:num>
   <w:num w:numId="3">
     <w:abstractNumId w:val="3"/>
@@ -5343,34 +5682,34 @@
     <w:abstractNumId w:val="4"/>
   </w:num>
   <w:num w:numId="5">
-    <w:abstractNumId w:val="9"/>
+    <w:abstractNumId w:val="10"/>
   </w:num>
   <w:num w:numId="6">
-    <w:abstractNumId w:val="7"/>
+    <w:abstractNumId w:val="8"/>
   </w:num>
   <w:num w:numId="7">
     <w:abstractNumId w:val="0"/>
   </w:num>
   <w:num w:numId="8">
-    <w:abstractNumId w:val="12"/>
+    <w:abstractNumId w:val="13"/>
   </w:num>
   <w:num w:numId="9">
     <w:abstractNumId w:val="5"/>
   </w:num>
   <w:num w:numId="10">
-    <w:abstractNumId w:val="13"/>
+    <w:abstractNumId w:val="14"/>
   </w:num>
   <w:num w:numId="11">
     <w:abstractNumId w:val="2"/>
   </w:num>
   <w:num w:numId="12">
-    <w:abstractNumId w:val="11"/>
+    <w:abstractNumId w:val="12"/>
   </w:num>
   <w:num w:numId="13">
-    <w:abstractNumId w:val="6"/>
+    <w:abstractNumId w:val="7"/>
   </w:num>
   <w:num w:numId="14">
-    <w:abstractNumId w:val="16"/>
+    <w:abstractNumId w:val="17"/>
   </w:num>
   <w:num w:numId="15">
     <w:abstractNumId w:val="1"/>
@@ -5403,10 +5742,13 @@
     <w:abstractNumId w:val="1"/>
   </w:num>
   <w:num w:numId="25">
+    <w:abstractNumId w:val="16"/>
+  </w:num>
+  <w:num w:numId="26">
     <w:abstractNumId w:val="15"/>
   </w:num>
-  <w:num w:numId="26">
-    <w:abstractNumId w:val="14"/>
+  <w:num w:numId="27">
+    <w:abstractNumId w:val="6"/>
   </w:num>
 </w:numbering>
 </file>
@@ -7348,9 +7690,7 @@
 </file>
 
 <file path=customXml/item1.xml><?xml version="1.0" encoding="utf-8"?>
-<p:properties xmlns:p="http://schemas.microsoft.com/office/2006/metadata/properties" xmlns:xsi="http://www.w3.org/2001/XMLSchema-instance" xmlns:pc="http://schemas.microsoft.com/office/infopath/2007/PartnerControls">
-  <documentManagement/>
-</p:properties>
+<b:Sources xmlns:b="http://schemas.openxmlformats.org/officeDocument/2006/bibliography" xmlns="http://schemas.openxmlformats.org/officeDocument/2006/bibliography" SelectedStyle="\APASixthEditionOfficeOnline.xsl" StyleName="APA" Version="6"/>
 </file>
 
 <file path=customXml/item2.xml><?xml version="1.0" encoding="utf-8"?>
@@ -7363,7 +7703,9 @@
 </file>
 
 <file path=customXml/item3.xml><?xml version="1.0" encoding="utf-8"?>
-<b:Sources xmlns:b="http://schemas.openxmlformats.org/officeDocument/2006/bibliography" xmlns="http://schemas.openxmlformats.org/officeDocument/2006/bibliography" SelectedStyle="\APASixthEditionOfficeOnline.xsl" StyleName="APA" Version="6"/>
+<p:properties xmlns:p="http://schemas.microsoft.com/office/2006/metadata/properties" xmlns:xsi="http://www.w3.org/2001/XMLSchema-instance" xmlns:pc="http://schemas.microsoft.com/office/infopath/2007/PartnerControls">
+  <documentManagement/>
+</p:properties>
 </file>
 
 <file path=customXml/item4.xml><?xml version="1.0" encoding="utf-8"?>
@@ -7525,10 +7867,9 @@
 </file>
 
 <file path=customXml/itemProps1.xml><?xml version="1.0" encoding="utf-8"?>
-<ds:datastoreItem xmlns:ds="http://schemas.openxmlformats.org/officeDocument/2006/customXml" ds:itemID="{207E841B-BB45-40BA-9C5F-3D7744C02505}">
+<ds:datastoreItem xmlns:ds="http://schemas.openxmlformats.org/officeDocument/2006/customXml" ds:itemID="{BB7DD391-AEC2-4BF7-9D3E-BF4FBD976C3C}">
   <ds:schemaRefs>
-    <ds:schemaRef ds:uri="http://schemas.microsoft.com/office/2006/metadata/properties"/>
-    <ds:schemaRef ds:uri="http://schemas.microsoft.com/office/infopath/2007/PartnerControls"/>
+    <ds:schemaRef ds:uri="http://schemas.openxmlformats.org/officeDocument/2006/bibliography"/>
   </ds:schemaRefs>
 </ds:datastoreItem>
 </file>
@@ -7542,9 +7883,10 @@
 </file>
 
 <file path=customXml/itemProps3.xml><?xml version="1.0" encoding="utf-8"?>
-<ds:datastoreItem xmlns:ds="http://schemas.openxmlformats.org/officeDocument/2006/customXml" ds:itemID="{BB7DD391-AEC2-4BF7-9D3E-BF4FBD976C3C}">
+<ds:datastoreItem xmlns:ds="http://schemas.openxmlformats.org/officeDocument/2006/customXml" ds:itemID="{207E841B-BB45-40BA-9C5F-3D7744C02505}">
   <ds:schemaRefs>
-    <ds:schemaRef ds:uri="http://schemas.openxmlformats.org/officeDocument/2006/bibliography"/>
+    <ds:schemaRef ds:uri="http://schemas.microsoft.com/office/2006/metadata/properties"/>
+    <ds:schemaRef ds:uri="http://schemas.microsoft.com/office/infopath/2007/PartnerControls"/>
   </ds:schemaRefs>
 </ds:datastoreItem>
 </file>

</xml_diff>

<commit_message>
Se ha redactado apartados de introduccion y MLP. Se han subido las redes MLP con las matrices para el PCA
</commit_message>
<xml_diff>
--- a/docs/Memoria_Juanjo.docx
+++ b/docs/Memoria_Juanjo.docx
@@ -326,9 +326,18 @@
         <w:tabs>
           <w:tab w:val="left" w:pos="7950"/>
         </w:tabs>
+        <w:rPr>
+          <w:lang w:val="es-ES"/>
+        </w:rPr>
       </w:pPr>
     </w:p>
-    <w:p/>
+    <w:p>
+      <w:pPr>
+        <w:rPr>
+          <w:lang w:val="es-ES"/>
+        </w:rPr>
+      </w:pPr>
+    </w:p>
     <w:p>
       <w:pPr>
         <w:jc w:val="center"/>
@@ -512,6 +521,7 @@
           <w:bCs/>
           <w:sz w:val="36"/>
           <w:szCs w:val="28"/>
+          <w:lang w:val="es-ES"/>
         </w:rPr>
       </w:pPr>
       <w:r>
@@ -520,6 +530,7 @@
           <w:bCs/>
           <w:sz w:val="36"/>
           <w:szCs w:val="28"/>
+          <w:lang w:val="es-ES"/>
         </w:rPr>
         <w:t xml:space="preserve">ASIGNATURA: </w:t>
       </w:r>
@@ -532,6 +543,7 @@
           <w:bCs/>
           <w:sz w:val="36"/>
           <w:szCs w:val="28"/>
+          <w:lang w:val="es-ES"/>
         </w:rPr>
       </w:pPr>
       <w:r>
@@ -540,6 +552,7 @@
           <w:bCs/>
           <w:sz w:val="36"/>
           <w:szCs w:val="28"/>
+          <w:lang w:val="es-ES"/>
         </w:rPr>
         <w:t>INTELIGENCIA ARTIFICIAL APLICADA</w:t>
       </w:r>
@@ -552,6 +565,7 @@
         <w:jc w:val="center"/>
         <w:rPr>
           <w:b/>
+          <w:lang w:val="es-ES"/>
         </w:rPr>
       </w:pPr>
     </w:p>
@@ -565,6 +579,7 @@
           <w:b/>
           <w:sz w:val="36"/>
           <w:szCs w:val="32"/>
+          <w:lang w:val="es-ES"/>
         </w:rPr>
       </w:pPr>
       <w:r>
@@ -572,6 +587,7 @@
           <w:b/>
           <w:sz w:val="36"/>
           <w:szCs w:val="32"/>
+          <w:lang w:val="es-ES"/>
         </w:rPr>
         <w:t xml:space="preserve">GRUPO </w:t>
       </w:r>
@@ -580,6 +596,7 @@
           <w:b/>
           <w:sz w:val="36"/>
           <w:szCs w:val="32"/>
+          <w:lang w:val="es-ES"/>
         </w:rPr>
         <w:t>18</w:t>
       </w:r>
@@ -594,6 +611,7 @@
           <w:b/>
           <w:sz w:val="28"/>
           <w:szCs w:val="24"/>
+          <w:lang w:val="es-ES"/>
         </w:rPr>
       </w:pPr>
     </w:p>
@@ -704,6 +722,7 @@
                 <w:rFonts w:cs="Arial"/>
                 <w:sz w:val="32"/>
                 <w:szCs w:val="36"/>
+                <w:lang w:val="es-ES"/>
               </w:rPr>
             </w:pPr>
             <w:r>
@@ -711,6 +730,7 @@
                 <w:rFonts w:cs="Arial"/>
                 <w:sz w:val="32"/>
                 <w:szCs w:val="36"/>
+                <w:lang w:val="es-ES"/>
               </w:rPr>
               <w:t xml:space="preserve">Germán </w:t>
             </w:r>
@@ -719,6 +739,7 @@
                 <w:rFonts w:cs="Arial"/>
                 <w:sz w:val="32"/>
                 <w:szCs w:val="36"/>
+                <w:lang w:val="es-ES"/>
               </w:rPr>
               <w:t xml:space="preserve">Andrés </w:t>
             </w:r>
@@ -727,6 +748,7 @@
                 <w:rFonts w:cs="Arial"/>
                 <w:sz w:val="32"/>
                 <w:szCs w:val="36"/>
+                <w:lang w:val="es-ES"/>
               </w:rPr>
               <w:t>Di Fonzo Caturegli</w:t>
             </w:r>
@@ -908,28 +930,6 @@
           <w:lang w:val="es-HN"/>
         </w:rPr>
         <w:t>1</w:t>
-      </w:r>
-    </w:p>
-    <w:p>
-      <w:pPr>
-        <w:rPr>
-          <w:rFonts w:cs="Arial"/>
-          <w:color w:val="000000" w:themeColor="text1"/>
-          <w:sz w:val="32"/>
-          <w:szCs w:val="32"/>
-          <w:lang w:val="es-HN"/>
-        </w:rPr>
-      </w:pPr>
-      <w:r>
-        <w:rPr>
-          <w:rFonts w:cs="Arial"/>
-          <w:color w:val="000000" w:themeColor="text1"/>
-          <w:sz w:val="32"/>
-          <w:szCs w:val="32"/>
-          <w:lang w:val="es-HN"/>
-        </w:rPr>
-        <w:lastRenderedPageBreak/>
-        <w:br w:type="page"/>
       </w:r>
     </w:p>
     <w:sdt>
@@ -1005,14 +1005,14 @@
           <w:r>
             <w:fldChar w:fldCharType="separate"/>
           </w:r>
-          <w:hyperlink w:anchor="_Toc74771845" w:history="1">
+          <w:hyperlink w:anchor="_Toc75085731" w:history="1">
             <w:r>
               <w:rPr>
                 <w:rStyle w:val="Hipervnculo"/>
                 <w:noProof/>
                 <w:lang w:val="es-HN"/>
               </w:rPr>
-              <w:t>2</w:t>
+              <w:t>1</w:t>
             </w:r>
             <w:r>
               <w:rPr>
@@ -1048,7 +1048,7 @@
                 <w:noProof/>
                 <w:webHidden/>
               </w:rPr>
-              <w:instrText xml:space="preserve"> PAGEREF _Toc74771845 \h </w:instrText>
+              <w:instrText xml:space="preserve"> PAGEREF _Toc75085731 \h </w:instrText>
             </w:r>
             <w:r>
               <w:rPr>
@@ -1068,7 +1068,7 @@
                 <w:noProof/>
                 <w:webHidden/>
               </w:rPr>
-              <w:t>3</w:t>
+              <w:t>4</w:t>
             </w:r>
             <w:r>
               <w:rPr>
@@ -1091,14 +1091,14 @@
               <w:lang w:val="es-ES" w:eastAsia="es-ES"/>
             </w:rPr>
           </w:pPr>
-          <w:hyperlink w:anchor="_Toc74771846" w:history="1">
+          <w:hyperlink w:anchor="_Toc75085732" w:history="1">
             <w:r>
               <w:rPr>
                 <w:rStyle w:val="Hipervnculo"/>
                 <w:noProof/>
                 <w:lang w:val="es-HN"/>
               </w:rPr>
-              <w:t>3</w:t>
+              <w:t>2</w:t>
             </w:r>
             <w:r>
               <w:rPr>
@@ -1134,7 +1134,7 @@
                 <w:noProof/>
                 <w:webHidden/>
               </w:rPr>
-              <w:instrText xml:space="preserve"> PAGEREF _Toc74771846 \h </w:instrText>
+              <w:instrText xml:space="preserve"> PAGEREF _Toc75085732 \h </w:instrText>
             </w:r>
             <w:r>
               <w:rPr>
@@ -1154,7 +1154,7 @@
                 <w:noProof/>
                 <w:webHidden/>
               </w:rPr>
-              <w:t>3</w:t>
+              <w:t>4</w:t>
             </w:r>
             <w:r>
               <w:rPr>
@@ -1177,14 +1177,14 @@
               <w:lang w:val="es-ES" w:eastAsia="es-ES"/>
             </w:rPr>
           </w:pPr>
-          <w:hyperlink w:anchor="_Toc74771847" w:history="1">
+          <w:hyperlink w:anchor="_Toc75085733" w:history="1">
             <w:r>
               <w:rPr>
                 <w:rStyle w:val="Hipervnculo"/>
                 <w:noProof/>
                 <w:lang w:val="es-HN"/>
               </w:rPr>
-              <w:t>3.1</w:t>
+              <w:t>2.1</w:t>
             </w:r>
             <w:r>
               <w:rPr>
@@ -1220,7 +1220,7 @@
                 <w:noProof/>
                 <w:webHidden/>
               </w:rPr>
-              <w:instrText xml:space="preserve"> PAGEREF _Toc74771847 \h </w:instrText>
+              <w:instrText xml:space="preserve"> PAGEREF _Toc75085733 \h </w:instrText>
             </w:r>
             <w:r>
               <w:rPr>
@@ -1240,7 +1240,7 @@
                 <w:noProof/>
                 <w:webHidden/>
               </w:rPr>
-              <w:t>3</w:t>
+              <w:t>4</w:t>
             </w:r>
             <w:r>
               <w:rPr>
@@ -1263,14 +1263,14 @@
               <w:lang w:val="es-ES" w:eastAsia="es-ES"/>
             </w:rPr>
           </w:pPr>
-          <w:hyperlink w:anchor="_Toc74771848" w:history="1">
+          <w:hyperlink w:anchor="_Toc75085734" w:history="1">
             <w:r>
               <w:rPr>
                 <w:rStyle w:val="Hipervnculo"/>
                 <w:noProof/>
                 <w:lang w:val="es-HN"/>
               </w:rPr>
-              <w:t>3.2</w:t>
+              <w:t>2.2</w:t>
             </w:r>
             <w:r>
               <w:rPr>
@@ -1306,7 +1306,7 @@
                 <w:noProof/>
                 <w:webHidden/>
               </w:rPr>
-              <w:instrText xml:space="preserve"> PAGEREF _Toc74771848 \h </w:instrText>
+              <w:instrText xml:space="preserve"> PAGEREF _Toc75085734 \h </w:instrText>
             </w:r>
             <w:r>
               <w:rPr>
@@ -1326,7 +1326,7 @@
                 <w:noProof/>
                 <w:webHidden/>
               </w:rPr>
-              <w:t>3</w:t>
+              <w:t>5</w:t>
             </w:r>
             <w:r>
               <w:rPr>
@@ -1349,14 +1349,14 @@
               <w:lang w:val="es-ES" w:eastAsia="es-ES"/>
             </w:rPr>
           </w:pPr>
-          <w:hyperlink w:anchor="_Toc74771849" w:history="1">
+          <w:hyperlink w:anchor="_Toc75085735" w:history="1">
             <w:r>
               <w:rPr>
                 <w:rStyle w:val="Hipervnculo"/>
                 <w:noProof/>
                 <w:lang w:val="es-HN"/>
               </w:rPr>
-              <w:t>3.3</w:t>
+              <w:t>2.3</w:t>
             </w:r>
             <w:r>
               <w:rPr>
@@ -1392,7 +1392,7 @@
                 <w:noProof/>
                 <w:webHidden/>
               </w:rPr>
-              <w:instrText xml:space="preserve"> PAGEREF _Toc74771849 \h </w:instrText>
+              <w:instrText xml:space="preserve"> PAGEREF _Toc75085735 \h </w:instrText>
             </w:r>
             <w:r>
               <w:rPr>
@@ -1412,7 +1412,7 @@
                 <w:noProof/>
                 <w:webHidden/>
               </w:rPr>
-              <w:t>3</w:t>
+              <w:t>5</w:t>
             </w:r>
             <w:r>
               <w:rPr>
@@ -1435,14 +1435,14 @@
               <w:lang w:val="es-ES" w:eastAsia="es-ES"/>
             </w:rPr>
           </w:pPr>
-          <w:hyperlink w:anchor="_Toc74771850" w:history="1">
+          <w:hyperlink w:anchor="_Toc75085736" w:history="1">
             <w:r>
               <w:rPr>
                 <w:rStyle w:val="Hipervnculo"/>
                 <w:noProof/>
                 <w:lang w:val="es-HN"/>
               </w:rPr>
-              <w:t>4</w:t>
+              <w:t>3</w:t>
             </w:r>
             <w:r>
               <w:rPr>
@@ -1478,7 +1478,7 @@
                 <w:noProof/>
                 <w:webHidden/>
               </w:rPr>
-              <w:instrText xml:space="preserve"> PAGEREF _Toc74771850 \h </w:instrText>
+              <w:instrText xml:space="preserve"> PAGEREF _Toc75085736 \h </w:instrText>
             </w:r>
             <w:r>
               <w:rPr>
@@ -1498,7 +1498,7 @@
                 <w:noProof/>
                 <w:webHidden/>
               </w:rPr>
-              <w:t>3</w:t>
+              <w:t>5</w:t>
             </w:r>
             <w:r>
               <w:rPr>
@@ -1521,70 +1521,70 @@
               <w:lang w:val="es-ES" w:eastAsia="es-ES"/>
             </w:rPr>
           </w:pPr>
-          <w:hyperlink w:anchor="_Toc74771851" w:history="1">
+          <w:hyperlink w:anchor="_Toc75085737" w:history="1">
             <w:r>
               <w:rPr>
                 <w:rStyle w:val="Hipervnculo"/>
                 <w:noProof/>
                 <w:lang w:val="es-HN"/>
               </w:rPr>
+              <w:t>4</w:t>
+            </w:r>
+            <w:r>
+              <w:rPr>
+                <w:noProof/>
+                <w:lang w:val="es-ES" w:eastAsia="es-ES"/>
+              </w:rPr>
+              <w:tab/>
+            </w:r>
+            <w:r>
+              <w:rPr>
+                <w:rStyle w:val="Hipervnculo"/>
+                <w:noProof/>
+                <w:lang w:val="es-HN"/>
+              </w:rPr>
+              <w:t>CLASIFICADOR BAYESIANO</w:t>
+            </w:r>
+            <w:r>
+              <w:rPr>
+                <w:noProof/>
+                <w:webHidden/>
+              </w:rPr>
+              <w:tab/>
+            </w:r>
+            <w:r>
+              <w:rPr>
+                <w:noProof/>
+                <w:webHidden/>
+              </w:rPr>
+              <w:fldChar w:fldCharType="begin"/>
+            </w:r>
+            <w:r>
+              <w:rPr>
+                <w:noProof/>
+                <w:webHidden/>
+              </w:rPr>
+              <w:instrText xml:space="preserve"> PAGEREF _Toc75085737 \h </w:instrText>
+            </w:r>
+            <w:r>
+              <w:rPr>
+                <w:noProof/>
+                <w:webHidden/>
+              </w:rPr>
+            </w:r>
+            <w:r>
+              <w:rPr>
+                <w:noProof/>
+                <w:webHidden/>
+              </w:rPr>
+              <w:fldChar w:fldCharType="separate"/>
+            </w:r>
+            <w:r>
+              <w:rPr>
+                <w:noProof/>
+                <w:webHidden/>
+              </w:rPr>
               <w:t>5</w:t>
-            </w:r>
-            <w:r>
-              <w:rPr>
-                <w:noProof/>
-                <w:lang w:val="es-ES" w:eastAsia="es-ES"/>
-              </w:rPr>
-              <w:tab/>
-            </w:r>
-            <w:r>
-              <w:rPr>
-                <w:rStyle w:val="Hipervnculo"/>
-                <w:noProof/>
-                <w:lang w:val="es-HN"/>
-              </w:rPr>
-              <w:t>CLASIFICADOR BAYESIANO</w:t>
-            </w:r>
-            <w:r>
-              <w:rPr>
-                <w:noProof/>
-                <w:webHidden/>
-              </w:rPr>
-              <w:tab/>
-            </w:r>
-            <w:r>
-              <w:rPr>
-                <w:noProof/>
-                <w:webHidden/>
-              </w:rPr>
-              <w:fldChar w:fldCharType="begin"/>
-            </w:r>
-            <w:r>
-              <w:rPr>
-                <w:noProof/>
-                <w:webHidden/>
-              </w:rPr>
-              <w:instrText xml:space="preserve"> PAGEREF _Toc74771851 \h </w:instrText>
-            </w:r>
-            <w:r>
-              <w:rPr>
-                <w:noProof/>
-                <w:webHidden/>
-              </w:rPr>
-            </w:r>
-            <w:r>
-              <w:rPr>
-                <w:noProof/>
-                <w:webHidden/>
-              </w:rPr>
-              <w:fldChar w:fldCharType="separate"/>
-            </w:r>
-            <w:r>
-              <w:rPr>
-                <w:noProof/>
-                <w:webHidden/>
-              </w:rPr>
-              <w:t>3</w:t>
             </w:r>
             <w:r>
               <w:rPr>
@@ -1607,14 +1607,14 @@
               <w:lang w:val="es-ES" w:eastAsia="es-ES"/>
             </w:rPr>
           </w:pPr>
-          <w:hyperlink w:anchor="_Toc74771852" w:history="1">
+          <w:hyperlink w:anchor="_Toc75085738" w:history="1">
             <w:r>
               <w:rPr>
                 <w:rStyle w:val="Hipervnculo"/>
                 <w:noProof/>
                 <w:lang w:val="es-HN"/>
               </w:rPr>
-              <w:t>6</w:t>
+              <w:t>5</w:t>
             </w:r>
             <w:r>
               <w:rPr>
@@ -1650,7 +1650,7 @@
                 <w:noProof/>
                 <w:webHidden/>
               </w:rPr>
-              <w:instrText xml:space="preserve"> PAGEREF _Toc74771852 \h </w:instrText>
+              <w:instrText xml:space="preserve"> PAGEREF _Toc75085738 \h </w:instrText>
             </w:r>
             <w:r>
               <w:rPr>
@@ -1670,7 +1670,7 @@
                 <w:noProof/>
                 <w:webHidden/>
               </w:rPr>
-              <w:t>3</w:t>
+              <w:t>5</w:t>
             </w:r>
             <w:r>
               <w:rPr>
@@ -1693,14 +1693,14 @@
               <w:lang w:val="es-ES" w:eastAsia="es-ES"/>
             </w:rPr>
           </w:pPr>
-          <w:hyperlink w:anchor="_Toc74771853" w:history="1">
+          <w:hyperlink w:anchor="_Toc75085739" w:history="1">
             <w:r>
               <w:rPr>
                 <w:rStyle w:val="Hipervnculo"/>
                 <w:noProof/>
                 <w:lang w:val="es-HN"/>
               </w:rPr>
-              <w:t>7</w:t>
+              <w:t>6</w:t>
             </w:r>
             <w:r>
               <w:rPr>
@@ -1736,7 +1736,7 @@
                 <w:noProof/>
                 <w:webHidden/>
               </w:rPr>
-              <w:instrText xml:space="preserve"> PAGEREF _Toc74771853 \h </w:instrText>
+              <w:instrText xml:space="preserve"> PAGEREF _Toc75085739 \h </w:instrText>
             </w:r>
             <w:r>
               <w:rPr>
@@ -1756,7 +1756,7 @@
                 <w:noProof/>
                 <w:webHidden/>
               </w:rPr>
-              <w:t>4</w:t>
+              <w:t>5</w:t>
             </w:r>
             <w:r>
               <w:rPr>
@@ -1779,14 +1779,14 @@
               <w:lang w:val="es-ES" w:eastAsia="es-ES"/>
             </w:rPr>
           </w:pPr>
-          <w:hyperlink w:anchor="_Toc74771854" w:history="1">
+          <w:hyperlink w:anchor="_Toc75085740" w:history="1">
             <w:r>
               <w:rPr>
                 <w:rStyle w:val="Hipervnculo"/>
                 <w:noProof/>
                 <w:lang w:val="es-HN"/>
               </w:rPr>
-              <w:t>8</w:t>
+              <w:t>7</w:t>
             </w:r>
             <w:r>
               <w:rPr>
@@ -1822,7 +1822,7 @@
                 <w:noProof/>
                 <w:webHidden/>
               </w:rPr>
-              <w:instrText xml:space="preserve"> PAGEREF _Toc74771854 \h </w:instrText>
+              <w:instrText xml:space="preserve"> PAGEREF _Toc75085740 \h </w:instrText>
             </w:r>
             <w:r>
               <w:rPr>
@@ -1842,7 +1842,7 @@
                 <w:noProof/>
                 <w:webHidden/>
               </w:rPr>
-              <w:t>4</w:t>
+              <w:t>5</w:t>
             </w:r>
             <w:r>
               <w:rPr>
@@ -1865,14 +1865,14 @@
               <w:lang w:val="es-ES" w:eastAsia="es-ES"/>
             </w:rPr>
           </w:pPr>
-          <w:hyperlink w:anchor="_Toc74771855" w:history="1">
+          <w:hyperlink w:anchor="_Toc75085741" w:history="1">
             <w:r>
               <w:rPr>
                 <w:rStyle w:val="Hipervnculo"/>
                 <w:noProof/>
                 <w:lang w:val="es-HN"/>
               </w:rPr>
-              <w:t>9</w:t>
+              <w:t>8</w:t>
             </w:r>
             <w:r>
               <w:rPr>
@@ -1908,7 +1908,7 @@
                 <w:noProof/>
                 <w:webHidden/>
               </w:rPr>
-              <w:instrText xml:space="preserve"> PAGEREF _Toc74771855 \h </w:instrText>
+              <w:instrText xml:space="preserve"> PAGEREF _Toc75085741 \h </w:instrText>
             </w:r>
             <w:r>
               <w:rPr>
@@ -1928,7 +1928,7 @@
                 <w:noProof/>
                 <w:webHidden/>
               </w:rPr>
-              <w:t>4</w:t>
+              <w:t>5</w:t>
             </w:r>
             <w:r>
               <w:rPr>
@@ -1943,7 +1943,7 @@
           <w:pPr>
             <w:pStyle w:val="TDC1"/>
             <w:tabs>
-              <w:tab w:val="left" w:pos="660"/>
+              <w:tab w:val="left" w:pos="440"/>
               <w:tab w:val="right" w:leader="dot" w:pos="9016"/>
             </w:tabs>
             <w:rPr>
@@ -1951,14 +1951,14 @@
               <w:lang w:val="es-ES" w:eastAsia="es-ES"/>
             </w:rPr>
           </w:pPr>
-          <w:hyperlink w:anchor="_Toc74771856" w:history="1">
+          <w:hyperlink w:anchor="_Toc75085742" w:history="1">
             <w:r>
               <w:rPr>
                 <w:rStyle w:val="Hipervnculo"/>
                 <w:noProof/>
                 <w:lang w:val="es-HN"/>
               </w:rPr>
-              <w:t>10</w:t>
+              <w:t>9</w:t>
             </w:r>
             <w:r>
               <w:rPr>
@@ -1994,7 +1994,7 @@
                 <w:noProof/>
                 <w:webHidden/>
               </w:rPr>
-              <w:instrText xml:space="preserve"> PAGEREF _Toc74771856 \h </w:instrText>
+              <w:instrText xml:space="preserve"> PAGEREF _Toc75085742 \h </w:instrText>
             </w:r>
             <w:r>
               <w:rPr>
@@ -2014,7 +2014,7 @@
                 <w:noProof/>
                 <w:webHidden/>
               </w:rPr>
-              <w:t>4</w:t>
+              <w:t>6</w:t>
             </w:r>
             <w:r>
               <w:rPr>
@@ -2036,7 +2036,7 @@
               <w:lang w:val="es-ES" w:eastAsia="es-ES"/>
             </w:rPr>
           </w:pPr>
-          <w:hyperlink w:anchor="_Toc74771857" w:history="1">
+          <w:hyperlink w:anchor="_Toc75085743" w:history="1">
             <w:r>
               <w:rPr>
                 <w:rStyle w:val="Hipervnculo"/>
@@ -2064,7 +2064,7 @@
                 <w:noProof/>
                 <w:webHidden/>
               </w:rPr>
-              <w:instrText xml:space="preserve"> PAGEREF _Toc74771857 \h </w:instrText>
+              <w:instrText xml:space="preserve"> PAGEREF _Toc75085743 \h </w:instrText>
             </w:r>
             <w:r>
               <w:rPr>
@@ -2084,89 +2084,7 @@
                 <w:noProof/>
                 <w:webHidden/>
               </w:rPr>
-              <w:t>4</w:t>
-            </w:r>
-            <w:r>
-              <w:rPr>
-                <w:noProof/>
-                <w:webHidden/>
-              </w:rPr>
-              <w:fldChar w:fldCharType="end"/>
-            </w:r>
-          </w:hyperlink>
-        </w:p>
-        <w:p>
-          <w:pPr>
-            <w:pStyle w:val="TDC2"/>
-            <w:numPr>
-              <w:ilvl w:val="0"/>
-              <w:numId w:val="26"/>
-            </w:numPr>
-            <w:tabs>
-              <w:tab w:val="left" w:pos="660"/>
-              <w:tab w:val="right" w:leader="dot" w:pos="9016"/>
-            </w:tabs>
-            <w:rPr>
-              <w:noProof/>
-              <w:lang w:val="es-ES" w:eastAsia="es-ES"/>
-            </w:rPr>
-          </w:pPr>
-          <w:hyperlink w:anchor="_Toc74771858" w:history="1">
-            <w:r>
-              <w:rPr>
-                <w:noProof/>
-                <w:lang w:val="es-ES" w:eastAsia="es-ES"/>
-              </w:rPr>
-              <w:t xml:space="preserve">     </w:t>
-            </w:r>
-            <w:r>
-              <w:rPr>
-                <w:rStyle w:val="Hipervnculo"/>
-                <w:noProof/>
-                <w:lang w:val="es-HN"/>
-              </w:rPr>
-              <w:t>PROCESAMIENTO DE CARACTERÍSTICAS</w:t>
-            </w:r>
-            <w:r>
-              <w:rPr>
-                <w:noProof/>
-                <w:webHidden/>
-              </w:rPr>
-              <w:tab/>
-            </w:r>
-            <w:r>
-              <w:rPr>
-                <w:noProof/>
-                <w:webHidden/>
-              </w:rPr>
-              <w:fldChar w:fldCharType="begin"/>
-            </w:r>
-            <w:r>
-              <w:rPr>
-                <w:noProof/>
-                <w:webHidden/>
-              </w:rPr>
-              <w:instrText xml:space="preserve"> PAGEREF _Toc74771858 \h </w:instrText>
-            </w:r>
-            <w:r>
-              <w:rPr>
-                <w:noProof/>
-                <w:webHidden/>
-              </w:rPr>
-            </w:r>
-            <w:r>
-              <w:rPr>
-                <w:noProof/>
-                <w:webHidden/>
-              </w:rPr>
-              <w:fldChar w:fldCharType="separate"/>
-            </w:r>
-            <w:r>
-              <w:rPr>
-                <w:noProof/>
-                <w:webHidden/>
-              </w:rPr>
-              <w:t>4</w:t>
+              <w:t>6</w:t>
             </w:r>
             <w:r>
               <w:rPr>
@@ -2189,14 +2107,14 @@
               <w:lang w:val="es-ES" w:eastAsia="es-ES"/>
             </w:rPr>
           </w:pPr>
-          <w:hyperlink w:anchor="_Toc74771859" w:history="1">
+          <w:hyperlink w:anchor="_Toc75085744" w:history="1">
             <w:r>
               <w:rPr>
                 <w:rStyle w:val="Hipervnculo"/>
                 <w:noProof/>
                 <w:lang w:val="es-HN"/>
               </w:rPr>
-              <w:t>II.</w:t>
+              <w:t>I.</w:t>
             </w:r>
             <w:r>
               <w:rPr>
@@ -2207,18 +2125,11 @@
             </w:r>
             <w:r>
               <w:rPr>
-                <w:noProof/>
-                <w:lang w:val="es-ES" w:eastAsia="es-ES"/>
-              </w:rPr>
-              <w:t xml:space="preserve">     </w:t>
-            </w:r>
-            <w:r>
-              <w:rPr>
                 <w:rStyle w:val="Hipervnculo"/>
                 <w:noProof/>
                 <w:lang w:val="es-HN"/>
               </w:rPr>
-              <w:t>CLASIFICADOR K-NN</w:t>
+              <w:t>PROCESAMIENTO DE CARACTERÍSTICAS</w:t>
             </w:r>
             <w:r>
               <w:rPr>
@@ -2239,7 +2150,7 @@
                 <w:noProof/>
                 <w:webHidden/>
               </w:rPr>
-              <w:instrText xml:space="preserve"> PAGEREF _Toc74771859 \h </w:instrText>
+              <w:instrText xml:space="preserve"> PAGEREF _Toc75085744 \h </w:instrText>
             </w:r>
             <w:r>
               <w:rPr>
@@ -2259,7 +2170,7 @@
                 <w:noProof/>
                 <w:webHidden/>
               </w:rPr>
-              <w:t>4</w:t>
+              <w:t>6</w:t>
             </w:r>
             <w:r>
               <w:rPr>
@@ -2273,12 +2184,8 @@
         <w:p>
           <w:pPr>
             <w:pStyle w:val="TDC2"/>
-            <w:numPr>
-              <w:ilvl w:val="0"/>
-              <w:numId w:val="26"/>
-            </w:numPr>
             <w:tabs>
-              <w:tab w:val="left" w:pos="880"/>
+              <w:tab w:val="left" w:pos="660"/>
               <w:tab w:val="right" w:leader="dot" w:pos="9016"/>
             </w:tabs>
             <w:rPr>
@@ -2286,24 +2193,39 @@
               <w:lang w:val="es-ES" w:eastAsia="es-ES"/>
             </w:rPr>
           </w:pPr>
-          <w:hyperlink w:anchor="_Toc74771860" w:history="1">
+          <w:hyperlink w:anchor="_Toc75085745" w:history="1">
             <w:r>
               <w:rPr>
                 <w:rStyle w:val="Hipervnculo"/>
                 <w:noProof/>
                 <w:lang w:val="es-HN"/>
               </w:rPr>
-              <w:t>CLASIFICADOR BAYESIANO</w:t>
-            </w:r>
-            <w:r>
-              <w:rPr>
-                <w:noProof/>
-                <w:webHidden/>
+              <w:t>II.</w:t>
+            </w:r>
+            <w:r>
+              <w:rPr>
+                <w:noProof/>
+                <w:lang w:val="es-ES" w:eastAsia="es-ES"/>
               </w:rPr>
               <w:tab/>
             </w:r>
             <w:r>
               <w:rPr>
+                <w:rStyle w:val="Hipervnculo"/>
+                <w:noProof/>
+                <w:lang w:val="es-HN"/>
+              </w:rPr>
+              <w:t>CLASIFICADOR K-NN</w:t>
+            </w:r>
+            <w:r>
+              <w:rPr>
+                <w:noProof/>
+                <w:webHidden/>
+              </w:rPr>
+              <w:tab/>
+            </w:r>
+            <w:r>
+              <w:rPr>
                 <w:noProof/>
                 <w:webHidden/>
               </w:rPr>
@@ -2314,7 +2236,7 @@
                 <w:noProof/>
                 <w:webHidden/>
               </w:rPr>
-              <w:instrText xml:space="preserve"> PAGEREF _Toc74771860 \h </w:instrText>
+              <w:instrText xml:space="preserve"> PAGEREF _Toc75085745 \h </w:instrText>
             </w:r>
             <w:r>
               <w:rPr>
@@ -2334,7 +2256,7 @@
                 <w:noProof/>
                 <w:webHidden/>
               </w:rPr>
-              <w:t>4</w:t>
+              <w:t>6</w:t>
             </w:r>
             <w:r>
               <w:rPr>
@@ -2357,13 +2279,99 @@
               <w:lang w:val="es-ES" w:eastAsia="es-ES"/>
             </w:rPr>
           </w:pPr>
-          <w:hyperlink w:anchor="_Toc74771861" w:history="1">
+          <w:hyperlink w:anchor="_Toc75085746" w:history="1">
             <w:r>
               <w:rPr>
                 <w:rStyle w:val="Hipervnculo"/>
                 <w:noProof/>
                 <w:lang w:val="es-HN"/>
               </w:rPr>
+              <w:t>III.</w:t>
+            </w:r>
+            <w:r>
+              <w:rPr>
+                <w:noProof/>
+                <w:lang w:val="es-ES" w:eastAsia="es-ES"/>
+              </w:rPr>
+              <w:tab/>
+            </w:r>
+            <w:r>
+              <w:rPr>
+                <w:rStyle w:val="Hipervnculo"/>
+                <w:noProof/>
+                <w:lang w:val="es-HN"/>
+              </w:rPr>
+              <w:t>CLASIFICADOR BAYESIANO</w:t>
+            </w:r>
+            <w:r>
+              <w:rPr>
+                <w:noProof/>
+                <w:webHidden/>
+              </w:rPr>
+              <w:tab/>
+            </w:r>
+            <w:r>
+              <w:rPr>
+                <w:noProof/>
+                <w:webHidden/>
+              </w:rPr>
+              <w:fldChar w:fldCharType="begin"/>
+            </w:r>
+            <w:r>
+              <w:rPr>
+                <w:noProof/>
+                <w:webHidden/>
+              </w:rPr>
+              <w:instrText xml:space="preserve"> PAGEREF _Toc75085746 \h </w:instrText>
+            </w:r>
+            <w:r>
+              <w:rPr>
+                <w:noProof/>
+                <w:webHidden/>
+              </w:rPr>
+            </w:r>
+            <w:r>
+              <w:rPr>
+                <w:noProof/>
+                <w:webHidden/>
+              </w:rPr>
+              <w:fldChar w:fldCharType="separate"/>
+            </w:r>
+            <w:r>
+              <w:rPr>
+                <w:noProof/>
+                <w:webHidden/>
+              </w:rPr>
+              <w:t>6</w:t>
+            </w:r>
+            <w:r>
+              <w:rPr>
+                <w:noProof/>
+                <w:webHidden/>
+              </w:rPr>
+              <w:fldChar w:fldCharType="end"/>
+            </w:r>
+          </w:hyperlink>
+        </w:p>
+        <w:p>
+          <w:pPr>
+            <w:pStyle w:val="TDC2"/>
+            <w:tabs>
+              <w:tab w:val="left" w:pos="880"/>
+              <w:tab w:val="right" w:leader="dot" w:pos="9016"/>
+            </w:tabs>
+            <w:rPr>
+              <w:noProof/>
+              <w:lang w:val="es-ES" w:eastAsia="es-ES"/>
+            </w:rPr>
+          </w:pPr>
+          <w:hyperlink w:anchor="_Toc75085747" w:history="1">
+            <w:r>
+              <w:rPr>
+                <w:rStyle w:val="Hipervnculo"/>
+                <w:noProof/>
+                <w:lang w:val="es-HN"/>
+              </w:rPr>
               <w:t>IV.</w:t>
             </w:r>
             <w:r>
@@ -2400,7 +2408,7 @@
                 <w:noProof/>
                 <w:webHidden/>
               </w:rPr>
-              <w:instrText xml:space="preserve"> PAGEREF _Toc74771861 \h </w:instrText>
+              <w:instrText xml:space="preserve"> PAGEREF _Toc75085747 \h </w:instrText>
             </w:r>
             <w:r>
               <w:rPr>
@@ -2420,7 +2428,7 @@
                 <w:noProof/>
                 <w:webHidden/>
               </w:rPr>
-              <w:t>4</w:t>
+              <w:t>6</w:t>
             </w:r>
             <w:r>
               <w:rPr>
@@ -2443,7 +2451,7 @@
               <w:lang w:val="es-ES" w:eastAsia="es-ES"/>
             </w:rPr>
           </w:pPr>
-          <w:hyperlink w:anchor="_Toc74771862" w:history="1">
+          <w:hyperlink w:anchor="_Toc75085748" w:history="1">
             <w:r>
               <w:rPr>
                 <w:rStyle w:val="Hipervnculo"/>
@@ -2461,13 +2469,6 @@
             </w:r>
             <w:r>
               <w:rPr>
-                <w:noProof/>
-                <w:lang w:val="es-ES" w:eastAsia="es-ES"/>
-              </w:rPr>
-              <w:t xml:space="preserve">     </w:t>
-            </w:r>
-            <w:r>
-              <w:rPr>
                 <w:rStyle w:val="Hipervnculo"/>
                 <w:noProof/>
                 <w:lang w:val="es-HN"/>
@@ -2493,7 +2494,7 @@
                 <w:noProof/>
                 <w:webHidden/>
               </w:rPr>
-              <w:instrText xml:space="preserve"> PAGEREF _Toc74771862 \h </w:instrText>
+              <w:instrText xml:space="preserve"> PAGEREF _Toc75085748 \h </w:instrText>
             </w:r>
             <w:r>
               <w:rPr>
@@ -2513,7 +2514,7 @@
                 <w:noProof/>
                 <w:webHidden/>
               </w:rPr>
-              <w:t>4</w:t>
+              <w:t>6</w:t>
             </w:r>
             <w:r>
               <w:rPr>
@@ -2562,7 +2563,7 @@
           <w:lang w:val="es-HN"/>
         </w:rPr>
       </w:pPr>
-      <w:bookmarkStart w:id="1" w:name="_Toc74771845"/>
+      <w:bookmarkStart w:id="1" w:name="_Toc75085731"/>
       <w:r>
         <w:rPr>
           <w:lang w:val="es-HN"/>
@@ -2630,8 +2631,9 @@
           <w:highlight w:val="yellow"/>
           <w:lang w:val="es-HN"/>
         </w:rPr>
-        <w:t>, qué es el machine learning</w:t>
-      </w:r>
+        <w:t xml:space="preserve">, qué es el machine </w:t>
+      </w:r>
+      <w:proofErr w:type="spellStart"/>
       <w:r>
         <w:rPr>
           <w:sz w:val="24"/>
@@ -2639,8 +2641,9 @@
           <w:highlight w:val="yellow"/>
           <w:lang w:val="es-HN"/>
         </w:rPr>
-        <w:t xml:space="preserve"> y un poco sobre qué se ha hecho anteriormente para resolver el problema de los dígitos. </w:t>
-      </w:r>
+        <w:t>learning</w:t>
+      </w:r>
+      <w:proofErr w:type="spellEnd"/>
       <w:r>
         <w:rPr>
           <w:sz w:val="24"/>
@@ -2648,6 +2651,15 @@
           <w:highlight w:val="yellow"/>
           <w:lang w:val="es-HN"/>
         </w:rPr>
+        <w:t xml:space="preserve"> y un poco sobre qué se ha hecho anteriormente para resolver el problema de los dígitos. </w:t>
+      </w:r>
+      <w:r>
+        <w:rPr>
+          <w:sz w:val="24"/>
+          <w:szCs w:val="24"/>
+          <w:highlight w:val="yellow"/>
+          <w:lang w:val="es-HN"/>
+        </w:rPr>
         <w:t>Comentar la estructura de la memoria.</w:t>
       </w:r>
     </w:p>
@@ -2658,7 +2670,7 @@
           <w:lang w:val="es-HN"/>
         </w:rPr>
       </w:pPr>
-      <w:bookmarkStart w:id="2" w:name="_Toc74771846"/>
+      <w:bookmarkStart w:id="2" w:name="_Toc75085732"/>
       <w:r>
         <w:rPr>
           <w:lang w:val="es-HN"/>
@@ -2686,13 +2698,21 @@
           <w:highlight w:val="yellow"/>
           <w:lang w:val="es-HN"/>
         </w:rPr>
-        <w:t>dad de los datos de entrada. Comentar por encima que se va a utilizar primero PCA, después Fisher y después una combinación entre PCA y auto</w:t>
-      </w:r>
+        <w:t xml:space="preserve">dad de los datos de entrada. Comentar por encima que se va a utilizar primero PCA, después Fisher y después una combinación entre PCA y </w:t>
+      </w:r>
+      <w:proofErr w:type="spellStart"/>
       <w:r>
         <w:rPr>
           <w:highlight w:val="yellow"/>
           <w:lang w:val="es-HN"/>
         </w:rPr>
+        <w:t>auto</w:t>
+      </w:r>
+      <w:r>
+        <w:rPr>
+          <w:highlight w:val="yellow"/>
+          <w:lang w:val="es-HN"/>
+        </w:rPr>
         <w:t>-</w:t>
       </w:r>
       <w:r>
@@ -2700,7 +2720,15 @@
           <w:highlight w:val="yellow"/>
           <w:lang w:val="es-HN"/>
         </w:rPr>
-        <w:t>encoder. Después, en cada aparcado, comentar en qué consiste cada uno de los métodos de reducción por encima y explicar cómo se ha aplicado en este trabajo.</w:t>
+        <w:t>encoder</w:t>
+      </w:r>
+      <w:proofErr w:type="spellEnd"/>
+      <w:r>
+        <w:rPr>
+          <w:highlight w:val="yellow"/>
+          <w:lang w:val="es-HN"/>
+        </w:rPr>
+        <w:t>. Después, en cada aparcado, comentar en qué consiste cada uno de los métodos de reducción por encima y explicar cómo se ha aplicado en este trabajo.</w:t>
       </w:r>
     </w:p>
     <w:p>
@@ -2712,15 +2740,10 @@
       </w:pPr>
       <w:r>
         <w:rPr>
-          <w:lang w:val="es-HN"/>
-        </w:rPr>
-        <w:t>Cuando se trabaja con inteligencia artificial, esta precisa de gran cantidad de datos para obtener su máximo partido y debido a esto se almacenan cantidades inmensas de información. Sin embargo, procesar toda esta información supone un costo de recursos muy alto e incluso mucha de esa información no es relevante para la aplicación u objetivo requerido.</w:t>
-      </w:r>
-      <w:r>
-        <w:rPr>
-          <w:lang w:val="es-HN"/>
-        </w:rPr>
-        <w:t xml:space="preserve"> </w:t>
+          <w:highlight w:val="red"/>
+          <w:lang w:val="es-HN"/>
+        </w:rPr>
+        <w:t>HABLAR DE NORMALIZACION DE LOS DATOS. POR QUÉ SE HACE Y SI PARA ESTE CASO MERECE LA PENA O NO APORTA NADA EXTRA</w:t>
       </w:r>
     </w:p>
     <w:p>
@@ -2734,7 +2757,55 @@
         <w:rPr>
           <w:lang w:val="es-HN"/>
         </w:rPr>
-        <w:t xml:space="preserve">El preprocesado es muy importante para obtener resultados de forma eficiente y rápida. Uno de los procesos que se realiza durante el preprocesado, </w:t>
+        <w:t>Cuando se trabaja con inteligencia artificial, esta precisa de gran cantidad de datos para obtener su máximo partido y debido a esto se almacenan cantidades inmensas de información. Sin embargo, procesar toda esta información supone un costo de recursos muy alto e incluso mucha de esa información no es relevante para la aplicación u objetivo requerido.</w:t>
+      </w:r>
+      <w:r>
+        <w:rPr>
+          <w:lang w:val="es-HN"/>
+        </w:rPr>
+        <w:t xml:space="preserve"> </w:t>
+      </w:r>
+    </w:p>
+    <w:p>
+      <w:pPr>
+        <w:jc w:val="both"/>
+        <w:rPr>
+          <w:lang w:val="es-HN"/>
+        </w:rPr>
+      </w:pPr>
+      <w:r>
+        <w:rPr>
+          <w:lang w:val="es-HN"/>
+        </w:rPr>
+        <w:t xml:space="preserve">El </w:t>
+      </w:r>
+      <w:proofErr w:type="spellStart"/>
+      <w:r>
+        <w:rPr>
+          <w:lang w:val="es-HN"/>
+        </w:rPr>
+        <w:t>preprocesado</w:t>
+      </w:r>
+      <w:proofErr w:type="spellEnd"/>
+      <w:r>
+        <w:rPr>
+          <w:lang w:val="es-HN"/>
+        </w:rPr>
+        <w:t xml:space="preserve"> es muy importante para obtener resultados de forma eficiente y rápida. Uno de los procesos que se realiza durante el </w:t>
+      </w:r>
+      <w:proofErr w:type="spellStart"/>
+      <w:r>
+        <w:rPr>
+          <w:lang w:val="es-HN"/>
+        </w:rPr>
+        <w:t>preprocesado</w:t>
+      </w:r>
+      <w:proofErr w:type="spellEnd"/>
+      <w:r>
+        <w:rPr>
+          <w:lang w:val="es-HN"/>
+        </w:rPr>
+        <w:t xml:space="preserve">, </w:t>
       </w:r>
       <w:r>
         <w:rPr>
@@ -2752,7 +2823,21 @@
         <w:rPr>
           <w:lang w:val="es-HN"/>
         </w:rPr>
-        <w:t xml:space="preserve">, que consiste en reducir el número de variables a tener en cuenta en una colección de datos. Para entender este proceso, se puede pensar en la gran cantidad de pixeles negros </w:t>
+        <w:t xml:space="preserve">, que consiste en reducir el número de variables </w:t>
+      </w:r>
+      <w:proofErr w:type="gramStart"/>
+      <w:r>
+        <w:rPr>
+          <w:lang w:val="es-HN"/>
+        </w:rPr>
+        <w:t>a</w:t>
+      </w:r>
+      <w:proofErr w:type="gramEnd"/>
+      <w:r>
+        <w:rPr>
+          <w:lang w:val="es-HN"/>
+        </w:rPr>
+        <w:t xml:space="preserve"> tener en cuenta en una colección de datos. Para entender este proceso, se puede pensar en la gran cantidad de pixeles negros </w:t>
       </w:r>
       <w:r>
         <w:rPr>
@@ -2863,7 +2948,7 @@
           <w:lang w:val="es-HN"/>
         </w:rPr>
       </w:pPr>
-      <w:bookmarkStart w:id="3" w:name="_Toc74771847"/>
+      <w:bookmarkStart w:id="3" w:name="_Toc75085733"/>
       <w:r>
         <w:rPr>
           <w:lang w:val="es-HN"/>
@@ -2913,7 +2998,19 @@
         <w:rPr>
           <w:lang w:val="es-HN"/>
         </w:rPr>
-        <w:t xml:space="preserve">El método de análisis de componentes principales es un método de transformación lineal, no supervisada. Este proceso permite identificar patrones en los datos basándose únicamente en su correlación. Consiste en encontrar las direcciones de máxima variación </w:t>
+        <w:t>El método de análisis de componentes principales es un método de transformación lineal, no supervisad</w:t>
+      </w:r>
+      <w:r>
+        <w:rPr>
+          <w:lang w:val="es-HN"/>
+        </w:rPr>
+        <w:t>o</w:t>
+      </w:r>
+      <w:r>
+        <w:rPr>
+          <w:lang w:val="es-HN"/>
+        </w:rPr>
+        <w:t xml:space="preserve">. Este proceso permite identificar patrones en los datos basándose únicamente en su correlación. Consiste en encontrar las direcciones de máxima variación </w:t>
       </w:r>
       <w:r>
         <w:rPr>
@@ -2980,10 +3077,18 @@
     </w:p>
     <w:p>
       <w:pPr>
-        <w:rPr>
-          <w:lang w:val="es-HN"/>
-        </w:rPr>
-      </w:pPr>
+        <w:jc w:val="both"/>
+        <w:rPr>
+          <w:lang w:val="es-HN"/>
+        </w:rPr>
+      </w:pPr>
+      <w:r>
+        <w:rPr>
+          <w:highlight w:val="red"/>
+          <w:lang w:val="es-HN"/>
+        </w:rPr>
+        <w:t>COMENTAR CÓMO LO HEMOS APLICADO EN MATLAB Y QUE REDUCCION HA VENIDO MEJOR</w:t>
+      </w:r>
     </w:p>
     <w:p>
       <w:pPr>
@@ -3001,17 +3106,23 @@
     </w:p>
     <w:p>
       <w:pPr>
+        <w:rPr>
+          <w:lang w:val="es-HN"/>
+        </w:rPr>
+      </w:pPr>
+    </w:p>
+    <w:p>
+      <w:pPr>
         <w:pStyle w:val="Ttulo2"/>
         <w:rPr>
           <w:lang w:val="es-HN"/>
         </w:rPr>
       </w:pPr>
-      <w:bookmarkStart w:id="4" w:name="_Toc74771848"/>
-      <w:r>
-        <w:rPr>
-          <w:lang w:val="es-HN"/>
-        </w:rPr>
-        <w:lastRenderedPageBreak/>
+      <w:bookmarkStart w:id="4" w:name="_Toc75085734"/>
+      <w:r>
+        <w:rPr>
+          <w:lang w:val="es-HN"/>
+        </w:rPr>
         <w:t xml:space="preserve">REDUCCIÓN </w:t>
       </w:r>
       <w:r>
@@ -3048,7 +3159,7 @@
           <w:lang w:val="es-HN"/>
         </w:rPr>
       </w:pPr>
-      <w:bookmarkStart w:id="5" w:name="_Toc74771849"/>
+      <w:bookmarkStart w:id="5" w:name="_Toc75085735"/>
       <w:r>
         <w:rPr>
           <w:lang w:val="es-HN"/>
@@ -3083,7 +3194,7 @@
           <w:lang w:val="es-HN"/>
         </w:rPr>
       </w:pPr>
-      <w:bookmarkStart w:id="6" w:name="_Toc74771850"/>
+      <w:bookmarkStart w:id="6" w:name="_Toc75085736"/>
       <w:r>
         <w:rPr>
           <w:lang w:val="es-HN"/>
@@ -3127,7 +3238,7 @@
           <w:lang w:val="es-HN"/>
         </w:rPr>
       </w:pPr>
-      <w:bookmarkStart w:id="7" w:name="_Toc74771851"/>
+      <w:bookmarkStart w:id="7" w:name="_Toc75085737"/>
       <w:r>
         <w:rPr>
           <w:lang w:val="es-HN"/>
@@ -3164,7 +3275,7 @@
           <w:lang w:val="es-HN"/>
         </w:rPr>
       </w:pPr>
-      <w:bookmarkStart w:id="8" w:name="_Toc74771852"/>
+      <w:bookmarkStart w:id="8" w:name="_Toc75085738"/>
       <w:r>
         <w:rPr>
           <w:lang w:val="es-HN"/>
@@ -3207,7 +3318,7 @@
           <w:lang w:val="es-HN"/>
         </w:rPr>
       </w:pPr>
-      <w:bookmarkStart w:id="9" w:name="_Toc74771853"/>
+      <w:bookmarkStart w:id="9" w:name="_Toc75085739"/>
       <w:r>
         <w:rPr>
           <w:lang w:val="es-HN"/>
@@ -3250,7 +3361,7 @@
           <w:lang w:val="es-HN"/>
         </w:rPr>
       </w:pPr>
-      <w:bookmarkStart w:id="10" w:name="_Toc74771854"/>
+      <w:bookmarkStart w:id="10" w:name="_Toc75085740"/>
       <w:r>
         <w:rPr>
           <w:lang w:val="es-HN"/>
@@ -3290,7 +3401,23 @@
           <w:highlight w:val="yellow"/>
           <w:lang w:val="es-HN"/>
         </w:rPr>
-        <w:t xml:space="preserve"> También podría venir bien hacer una tabla de Excel donde se comparen las precisiones y los recall de cada clase.</w:t>
+        <w:t xml:space="preserve"> También podría venir bien hacer una tabla de Excel donde se comparen las precisiones y los </w:t>
+      </w:r>
+      <w:proofErr w:type="spellStart"/>
+      <w:r>
+        <w:rPr>
+          <w:highlight w:val="yellow"/>
+          <w:lang w:val="es-HN"/>
+        </w:rPr>
+        <w:t>recall</w:t>
+      </w:r>
+      <w:proofErr w:type="spellEnd"/>
+      <w:r>
+        <w:rPr>
+          <w:highlight w:val="yellow"/>
+          <w:lang w:val="es-HN"/>
+        </w:rPr>
+        <w:t xml:space="preserve"> de cada clase.</w:t>
       </w:r>
     </w:p>
     <w:p>
@@ -3307,7 +3434,7 @@
           <w:lang w:val="es-HN"/>
         </w:rPr>
       </w:pPr>
-      <w:bookmarkStart w:id="11" w:name="_Toc74771855"/>
+      <w:bookmarkStart w:id="11" w:name="_Toc75085741"/>
       <w:r>
         <w:rPr>
           <w:lang w:val="es-HN"/>
@@ -3337,12 +3464,11 @@
           <w:lang w:val="es-HN"/>
         </w:rPr>
       </w:pPr>
-      <w:bookmarkStart w:id="12" w:name="_Toc74771856"/>
-      <w:r>
-        <w:rPr>
-          <w:lang w:val="es-HN"/>
-        </w:rPr>
-        <w:lastRenderedPageBreak/>
+      <w:bookmarkStart w:id="12" w:name="_Toc75085742"/>
+      <w:r>
+        <w:rPr>
+          <w:lang w:val="es-HN"/>
+        </w:rPr>
         <w:t>REPARTO DE ROLES</w:t>
       </w:r>
       <w:bookmarkEnd w:id="12"/>
@@ -3380,7 +3506,7 @@
           <w:lang w:val="es-HN"/>
         </w:rPr>
       </w:pPr>
-      <w:bookmarkStart w:id="13" w:name="_Toc74771857"/>
+      <w:bookmarkStart w:id="13" w:name="_Toc75085743"/>
       <w:r>
         <w:rPr>
           <w:lang w:val="es-HN"/>
@@ -3406,7 +3532,7 @@
           <w:lang w:val="es-HN"/>
         </w:rPr>
       </w:pPr>
-      <w:bookmarkStart w:id="14" w:name="_Toc74771858"/>
+      <w:bookmarkStart w:id="14" w:name="_Toc75085744"/>
       <w:r>
         <w:rPr>
           <w:lang w:val="es-HN"/>
@@ -3433,7 +3559,7 @@
           <w:lang w:val="es-HN"/>
         </w:rPr>
       </w:pPr>
-      <w:bookmarkStart w:id="15" w:name="_Toc74771859"/>
+      <w:bookmarkStart w:id="15" w:name="_Toc75085745"/>
       <w:r>
         <w:rPr>
           <w:lang w:val="es-HN"/>
@@ -3460,7 +3586,7 @@
           <w:lang w:val="es-HN"/>
         </w:rPr>
       </w:pPr>
-      <w:bookmarkStart w:id="16" w:name="_Toc74771860"/>
+      <w:bookmarkStart w:id="16" w:name="_Toc75085746"/>
       <w:r>
         <w:rPr>
           <w:lang w:val="es-HN"/>
@@ -3487,7 +3613,7 @@
           <w:lang w:val="es-HN"/>
         </w:rPr>
       </w:pPr>
-      <w:bookmarkStart w:id="17" w:name="_Toc74771861"/>
+      <w:bookmarkStart w:id="17" w:name="_Toc75085747"/>
       <w:r>
         <w:rPr>
           <w:lang w:val="es-HN"/>
@@ -3520,7 +3646,7 @@
           <w:lang w:val="es-HN"/>
         </w:rPr>
       </w:pPr>
-      <w:bookmarkStart w:id="18" w:name="_Toc74771862"/>
+      <w:bookmarkStart w:id="18" w:name="_Toc75085748"/>
       <w:r>
         <w:rPr>
           <w:lang w:val="es-HN"/>
@@ -7690,10 +7816,6 @@
 </file>
 
 <file path=customXml/item1.xml><?xml version="1.0" encoding="utf-8"?>
-<b:Sources xmlns:b="http://schemas.openxmlformats.org/officeDocument/2006/bibliography" xmlns="http://schemas.openxmlformats.org/officeDocument/2006/bibliography" SelectedStyle="\APASixthEditionOfficeOnline.xsl" StyleName="APA" Version="6"/>
-</file>
-
-<file path=customXml/item2.xml><?xml version="1.0" encoding="utf-8"?>
 <?mso-contentType ?>
 <FormTemplates xmlns="http://schemas.microsoft.com/sharepoint/v3/contenttype/forms">
   <Display>DocumentLibraryForm</Display>
@@ -7702,13 +7824,11 @@
 </FormTemplates>
 </file>
 
-<file path=customXml/item3.xml><?xml version="1.0" encoding="utf-8"?>
-<p:properties xmlns:p="http://schemas.microsoft.com/office/2006/metadata/properties" xmlns:xsi="http://www.w3.org/2001/XMLSchema-instance" xmlns:pc="http://schemas.microsoft.com/office/infopath/2007/PartnerControls">
-  <documentManagement/>
-</p:properties>
+<file path=customXml/item2.xml><?xml version="1.0" encoding="utf-8"?>
+<b:Sources xmlns:b="http://schemas.openxmlformats.org/officeDocument/2006/bibliography" xmlns="http://schemas.openxmlformats.org/officeDocument/2006/bibliography" SelectedStyle="\APASixthEditionOfficeOnline.xsl" StyleName="APA" Version="6"/>
 </file>
 
-<file path=customXml/item4.xml><?xml version="1.0" encoding="utf-8"?>
+<file path=customXml/item3.xml><?xml version="1.0" encoding="utf-8"?>
 <ct:contentTypeSchema xmlns:ct="http://schemas.microsoft.com/office/2006/metadata/contentType" xmlns:ma="http://schemas.microsoft.com/office/2006/metadata/properties/metaAttributes" ct:_="" ma:_="" ma:contentTypeName="Document" ma:contentTypeID="0x0101006E6C68B7D8CE9E4EADD0F2987FAF8161" ma:contentTypeVersion="6" ma:contentTypeDescription="Create a new document." ma:contentTypeScope="" ma:versionID="412a63de235d9ef7b3c3cc7fbd37668d">
   <xsd:schema xmlns:xsd="http://www.w3.org/2001/XMLSchema" xmlns:xs="http://www.w3.org/2001/XMLSchema" xmlns:p="http://schemas.microsoft.com/office/2006/metadata/properties" xmlns:ns2="cded596a-1800-4e81-ab52-3bb31ead52c5" targetNamespace="http://schemas.microsoft.com/office/2006/metadata/properties" ma:root="true" ma:fieldsID="72f3305d8fdd65c18e593021614e1fdd" ns2:_="">
     <xsd:import namespace="cded596a-1800-4e81-ab52-3bb31ead52c5"/>
@@ -7866,7 +7986,21 @@
 </ct:contentTypeSchema>
 </file>
 
+<file path=customXml/item4.xml><?xml version="1.0" encoding="utf-8"?>
+<p:properties xmlns:p="http://schemas.microsoft.com/office/2006/metadata/properties" xmlns:xsi="http://www.w3.org/2001/XMLSchema-instance" xmlns:pc="http://schemas.microsoft.com/office/infopath/2007/PartnerControls">
+  <documentManagement/>
+</p:properties>
+</file>
+
 <file path=customXml/itemProps1.xml><?xml version="1.0" encoding="utf-8"?>
+<ds:datastoreItem xmlns:ds="http://schemas.openxmlformats.org/officeDocument/2006/customXml" ds:itemID="{CFCE14BC-27D8-42D3-8DAE-03FE0D2FA27F}">
+  <ds:schemaRefs>
+    <ds:schemaRef ds:uri="http://schemas.microsoft.com/sharepoint/v3/contenttype/forms"/>
+  </ds:schemaRefs>
+</ds:datastoreItem>
+</file>
+
+<file path=customXml/itemProps2.xml><?xml version="1.0" encoding="utf-8"?>
 <ds:datastoreItem xmlns:ds="http://schemas.openxmlformats.org/officeDocument/2006/customXml" ds:itemID="{BB7DD391-AEC2-4BF7-9D3E-BF4FBD976C3C}">
   <ds:schemaRefs>
     <ds:schemaRef ds:uri="http://schemas.openxmlformats.org/officeDocument/2006/bibliography"/>
@@ -7874,24 +8008,7 @@
 </ds:datastoreItem>
 </file>
 
-<file path=customXml/itemProps2.xml><?xml version="1.0" encoding="utf-8"?>
-<ds:datastoreItem xmlns:ds="http://schemas.openxmlformats.org/officeDocument/2006/customXml" ds:itemID="{CFCE14BC-27D8-42D3-8DAE-03FE0D2FA27F}">
-  <ds:schemaRefs>
-    <ds:schemaRef ds:uri="http://schemas.microsoft.com/sharepoint/v3/contenttype/forms"/>
-  </ds:schemaRefs>
-</ds:datastoreItem>
-</file>
-
 <file path=customXml/itemProps3.xml><?xml version="1.0" encoding="utf-8"?>
-<ds:datastoreItem xmlns:ds="http://schemas.openxmlformats.org/officeDocument/2006/customXml" ds:itemID="{207E841B-BB45-40BA-9C5F-3D7744C02505}">
-  <ds:schemaRefs>
-    <ds:schemaRef ds:uri="http://schemas.microsoft.com/office/2006/metadata/properties"/>
-    <ds:schemaRef ds:uri="http://schemas.microsoft.com/office/infopath/2007/PartnerControls"/>
-  </ds:schemaRefs>
-</ds:datastoreItem>
-</file>
-
-<file path=customXml/itemProps4.xml><?xml version="1.0" encoding="utf-8"?>
 <ds:datastoreItem xmlns:ds="http://schemas.openxmlformats.org/officeDocument/2006/customXml" ds:itemID="{F5B3CE99-9678-415E-B9D0-C4D3830D60CD}">
   <ds:schemaRefs>
     <ds:schemaRef ds:uri="http://schemas.microsoft.com/office/2006/metadata/contentType"/>
@@ -7907,4 +8024,13 @@
     <ds:schemaRef ds:uri="http://schemas.microsoft.com/internal/obd"/>
   </ds:schemaRefs>
 </ds:datastoreItem>
+</file>
+
+<file path=customXml/itemProps4.xml><?xml version="1.0" encoding="utf-8"?>
+<ds:datastoreItem xmlns:ds="http://schemas.openxmlformats.org/officeDocument/2006/customXml" ds:itemID="{207E841B-BB45-40BA-9C5F-3D7744C02505}">
+  <ds:schemaRefs>
+    <ds:schemaRef ds:uri="http://schemas.microsoft.com/office/2006/metadata/properties"/>
+    <ds:schemaRef ds:uri="http://schemas.microsoft.com/office/infopath/2007/PartnerControls"/>
+  </ds:schemaRefs>
+</ds:datastoreItem>
 </file>
</xml_diff>

<commit_message>
Changes in the memory
</commit_message>
<xml_diff>
--- a/docs/Memoria_Juanjo.docx
+++ b/docs/Memoria_Juanjo.docx
@@ -2688,47 +2688,15 @@
       </w:pPr>
       <w:r>
         <w:rPr>
-          <w:highlight w:val="yellow"/>
-          <w:lang w:val="es-HN"/>
-        </w:rPr>
-        <w:t>Explicar para qué se utiliza la reducción de dimensionali</w:t>
-      </w:r>
-      <w:r>
-        <w:rPr>
-          <w:highlight w:val="yellow"/>
-          <w:lang w:val="es-HN"/>
-        </w:rPr>
-        <w:t xml:space="preserve">dad de los datos de entrada. Comentar por encima que se va a utilizar primero PCA, después Fisher y después una combinación entre PCA y </w:t>
-      </w:r>
-      <w:proofErr w:type="spellStart"/>
-      <w:r>
-        <w:rPr>
-          <w:highlight w:val="yellow"/>
-          <w:lang w:val="es-HN"/>
-        </w:rPr>
-        <w:t>auto</w:t>
-      </w:r>
-      <w:r>
-        <w:rPr>
-          <w:highlight w:val="yellow"/>
-          <w:lang w:val="es-HN"/>
-        </w:rPr>
-        <w:t>-</w:t>
-      </w:r>
-      <w:r>
-        <w:rPr>
-          <w:highlight w:val="yellow"/>
-          <w:lang w:val="es-HN"/>
-        </w:rPr>
-        <w:t>encoder</w:t>
-      </w:r>
-      <w:proofErr w:type="spellEnd"/>
-      <w:r>
-        <w:rPr>
-          <w:highlight w:val="yellow"/>
-          <w:lang w:val="es-HN"/>
-        </w:rPr>
-        <w:t>. Después, en cada aparcado, comentar en qué consiste cada uno de los métodos de reducción por encima y explicar cómo se ha aplicado en este trabajo.</w:t>
+          <w:lang w:val="es-HN"/>
+        </w:rPr>
+        <w:t>Cuando se trabaja con inteligencia artificial, esta precisa de gran cantidad de datos para obtener su máximo partido y debido a esto se almacenan cantidades inmensas de información. Sin embargo, procesar toda esta información supone un costo de recursos muy alto e incluso mucha de esa información no es relevante para la aplicación u objetivo requerido.</w:t>
+      </w:r>
+      <w:r>
+        <w:rPr>
+          <w:lang w:val="es-HN"/>
+        </w:rPr>
+        <w:t xml:space="preserve"> </w:t>
       </w:r>
     </w:p>
     <w:p>
@@ -2740,10 +2708,45 @@
       </w:pPr>
       <w:r>
         <w:rPr>
-          <w:highlight w:val="red"/>
-          <w:lang w:val="es-HN"/>
-        </w:rPr>
-        <w:t>HABLAR DE NORMALIZACION DE LOS DATOS. POR QUÉ SE HACE Y SI PARA ESTE CASO MERECE LA PENA O NO APORTA NADA EXTRA</w:t>
+          <w:lang w:val="es-HN"/>
+        </w:rPr>
+        <w:t xml:space="preserve">El preprocesado </w:t>
+      </w:r>
+      <w:r>
+        <w:rPr>
+          <w:lang w:val="es-HN"/>
+        </w:rPr>
+        <w:t xml:space="preserve">o procesado de características </w:t>
+      </w:r>
+      <w:r>
+        <w:rPr>
+          <w:lang w:val="es-HN"/>
+        </w:rPr>
+        <w:t xml:space="preserve">es muy importante para obtener resultados de forma eficiente y rápida. Uno de los procesos que se </w:t>
+      </w:r>
+      <w:r>
+        <w:rPr>
+          <w:lang w:val="es-HN"/>
+        </w:rPr>
+        <w:t xml:space="preserve">puede realizar durante el preprocesado es la normalización de estos datos. Su finalidad es cambiar los valores del conjunto de datos para usar una escala común, sin distorsionar las diferencias en los intervalos de valores ni perder información. También algunos algoritmos necesitan que los datos que se proporcionan se encuentren correctamente normalizados. Existen diferentes técnicas para normalizar los datos </w:t>
+      </w:r>
+      <w:r>
+        <w:rPr>
+          <w:lang w:val="es-HN"/>
+        </w:rPr>
+        <w:t>como,</w:t>
+      </w:r>
+      <w:r>
+        <w:rPr>
+          <w:lang w:val="es-HN"/>
+        </w:rPr>
+        <w:t xml:space="preserve"> dividir los datos entre un máximo y un mínimo empíricos, el método logístico o el método logarítmico. En este proyecto se </w:t>
+      </w:r>
+      <w:r>
+        <w:rPr>
+          <w:lang w:val="es-HN"/>
+        </w:rPr>
+        <w:t>hace uso del método denominado puntuación estática descrito por la siguiente función:</w:t>
       </w:r>
     </w:p>
     <w:p>
@@ -2753,18 +2756,134 @@
           <w:lang w:val="es-HN"/>
         </w:rPr>
       </w:pPr>
-      <w:r>
-        <w:rPr>
-          <w:lang w:val="es-HN"/>
-        </w:rPr>
-        <w:t>Cuando se trabaja con inteligencia artificial, esta precisa de gran cantidad de datos para obtener su máximo partido y debido a esto se almacenan cantidades inmensas de información. Sin embargo, procesar toda esta información supone un costo de recursos muy alto e incluso mucha de esa información no es relevante para la aplicación u objetivo requerido.</w:t>
-      </w:r>
-      <w:r>
-        <w:rPr>
-          <w:lang w:val="es-HN"/>
-        </w:rPr>
-        <w:t xml:space="preserve"> </w:t>
-      </w:r>
+      <m:oMathPara>
+        <m:oMathParaPr>
+          <m:jc m:val="center"/>
+        </m:oMathParaPr>
+        <m:oMath>
+          <m:sSub>
+            <m:sSubPr>
+              <m:ctrlPr>
+                <w:rPr>
+                  <w:rFonts w:ascii="Cambria Math" w:hAnsi="Cambria Math"/>
+                  <w:i/>
+                  <w:lang w:val="es-HN"/>
+                </w:rPr>
+              </m:ctrlPr>
+            </m:sSubPr>
+            <m:e>
+              <m:r>
+                <w:rPr>
+                  <w:rFonts w:ascii="Cambria Math" w:hAnsi="Cambria Math"/>
+                  <w:lang w:val="es-HN"/>
+                </w:rPr>
+                <m:t>x</m:t>
+              </m:r>
+            </m:e>
+            <m:sub>
+              <m:r>
+                <w:rPr>
+                  <w:rFonts w:ascii="Cambria Math" w:hAnsi="Cambria Math"/>
+                  <w:lang w:val="es-HN"/>
+                </w:rPr>
+                <m:t>in</m:t>
+              </m:r>
+            </m:sub>
+          </m:sSub>
+          <m:r>
+            <w:rPr>
+              <w:rFonts w:ascii="Cambria Math" w:hAnsi="Cambria Math"/>
+              <w:lang w:val="es-HN"/>
+            </w:rPr>
+            <m:t>=</m:t>
+          </m:r>
+          <m:f>
+            <m:fPr>
+              <m:ctrlPr>
+                <w:rPr>
+                  <w:rFonts w:ascii="Cambria Math" w:hAnsi="Cambria Math"/>
+                  <w:i/>
+                  <w:lang w:val="es-HN"/>
+                </w:rPr>
+              </m:ctrlPr>
+            </m:fPr>
+            <m:num>
+              <m:sSub>
+                <m:sSubPr>
+                  <m:ctrlPr>
+                    <w:rPr>
+                      <w:rFonts w:ascii="Cambria Math" w:hAnsi="Cambria Math"/>
+                      <w:i/>
+                      <w:lang w:val="es-HN"/>
+                    </w:rPr>
+                  </m:ctrlPr>
+                </m:sSubPr>
+                <m:e>
+                  <m:r>
+                    <w:rPr>
+                      <w:rFonts w:ascii="Cambria Math" w:hAnsi="Cambria Math"/>
+                      <w:lang w:val="es-HN"/>
+                    </w:rPr>
+                    <m:t>x</m:t>
+                  </m:r>
+                </m:e>
+                <m:sub>
+                  <m:r>
+                    <w:rPr>
+                      <w:rFonts w:ascii="Cambria Math" w:hAnsi="Cambria Math"/>
+                      <w:lang w:val="es-HN"/>
+                    </w:rPr>
+                    <m:t>i</m:t>
+                  </m:r>
+                </m:sub>
+              </m:sSub>
+              <m:r>
+                <w:rPr>
+                  <w:rFonts w:ascii="Cambria Math" w:hAnsi="Cambria Math"/>
+                  <w:lang w:val="es-HN"/>
+                </w:rPr>
+                <m:t>-</m:t>
+              </m:r>
+              <m:r>
+                <w:rPr>
+                  <w:rFonts w:ascii="Cambria Math" w:hAnsi="Cambria Math"/>
+                  <w:lang w:val="es-HN"/>
+                </w:rPr>
+                <m:t>mean</m:t>
+              </m:r>
+              <m:d>
+                <m:dPr>
+                  <m:ctrlPr>
+                    <w:rPr>
+                      <w:rFonts w:ascii="Cambria Math" w:hAnsi="Cambria Math"/>
+                      <w:i/>
+                      <w:lang w:val="es-HN"/>
+                    </w:rPr>
+                  </m:ctrlPr>
+                </m:dPr>
+                <m:e>
+                  <m:r>
+                    <w:rPr>
+                      <w:rFonts w:ascii="Cambria Math" w:hAnsi="Cambria Math"/>
+                      <w:lang w:val="es-HN"/>
+                    </w:rPr>
+                    <m:t>x</m:t>
+                  </m:r>
+                </m:e>
+              </m:d>
+            </m:num>
+            <m:den>
+              <m:r>
+                <w:rPr>
+                  <w:rFonts w:ascii="Cambria Math" w:hAnsi="Cambria Math"/>
+                  <w:lang w:val="es-HN"/>
+                </w:rPr>
+                <m:t>σ(x)</m:t>
+              </m:r>
+            </m:den>
+          </m:f>
+        </m:oMath>
+      </m:oMathPara>
     </w:p>
     <w:p>
       <w:pPr>
@@ -2777,35 +2896,27 @@
         <w:rPr>
           <w:lang w:val="es-HN"/>
         </w:rPr>
-        <w:t xml:space="preserve">El </w:t>
-      </w:r>
-      <w:proofErr w:type="spellStart"/>
-      <w:r>
-        <w:rPr>
-          <w:lang w:val="es-HN"/>
-        </w:rPr>
-        <w:t>preprocesado</w:t>
-      </w:r>
-      <w:proofErr w:type="spellEnd"/>
-      <w:r>
-        <w:rPr>
-          <w:lang w:val="es-HN"/>
-        </w:rPr>
-        <w:t xml:space="preserve"> es muy importante para obtener resultados de forma eficiente y rápida. Uno de los procesos que se realiza durante el </w:t>
-      </w:r>
-      <w:proofErr w:type="spellStart"/>
-      <w:r>
-        <w:rPr>
-          <w:lang w:val="es-HN"/>
-        </w:rPr>
-        <w:t>preprocesado</w:t>
-      </w:r>
-      <w:proofErr w:type="spellEnd"/>
-      <w:r>
-        <w:rPr>
-          <w:lang w:val="es-HN"/>
-        </w:rPr>
-        <w:t xml:space="preserve">, </w:t>
+        <w:t>Este proceso centra los datos normalizados en el cero teniendo en cuenta la desviación típica del conjunto de datos para aportar invarianza en la escala</w:t>
+      </w:r>
+      <w:r>
+        <w:rPr>
+          <w:lang w:val="es-HN"/>
+        </w:rPr>
+        <w:t>. La elección de este método es debido a que funciona correctamente cuando los datos distribuidos semejantes a una normal, como es este caso.</w:t>
+      </w:r>
+    </w:p>
+    <w:p>
+      <w:pPr>
+        <w:jc w:val="both"/>
+        <w:rPr>
+          <w:lang w:val="es-HN"/>
+        </w:rPr>
+      </w:pPr>
+      <w:r>
+        <w:rPr>
+          <w:lang w:val="es-HN"/>
+        </w:rPr>
+        <w:t xml:space="preserve">Otra herramienta comúnmente utilizada en el preprocesado de datos </w:t>
       </w:r>
       <w:r>
         <w:rPr>
@@ -2943,6 +3054,44 @@
     </w:p>
     <w:p>
       <w:pPr>
+        <w:jc w:val="both"/>
+        <w:rPr>
+          <w:lang w:val="es-HN"/>
+        </w:rPr>
+      </w:pPr>
+      <w:r>
+        <w:rPr>
+          <w:lang w:val="es-HN"/>
+        </w:rPr>
+        <w:t xml:space="preserve">A continuación, se comentan </w:t>
+      </w:r>
+      <w:r>
+        <w:rPr>
+          <w:lang w:val="es-HN"/>
+        </w:rPr>
+        <w:t>los</w:t>
+      </w:r>
+      <w:r>
+        <w:rPr>
+          <w:lang w:val="es-HN"/>
+        </w:rPr>
+        <w:t xml:space="preserve"> métodos de reducción</w:t>
+      </w:r>
+      <w:r>
+        <w:rPr>
+          <w:lang w:val="es-HN"/>
+        </w:rPr>
+        <w:t xml:space="preserve"> de dimensionalidad utilizados</w:t>
+      </w:r>
+      <w:r>
+        <w:rPr>
+          <w:lang w:val="es-HN"/>
+        </w:rPr>
+        <w:t xml:space="preserve"> en este proyecto.</w:t>
+      </w:r>
+    </w:p>
+    <w:p>
+      <w:pPr>
         <w:pStyle w:val="Ttulo2"/>
         <w:rPr>
           <w:lang w:val="es-HN"/>
@@ -2953,6 +3102,7 @@
         <w:rPr>
           <w:lang w:val="es-HN"/>
         </w:rPr>
+        <w:lastRenderedPageBreak/>
         <w:t xml:space="preserve">REDUCCIÓN </w:t>
       </w:r>
       <w:r>
@@ -3036,6 +3186,42 @@
         </w:rPr>
         <w:t xml:space="preserve"> </w:t>
       </w:r>
+      <w:r>
+        <w:rPr>
+          <w:lang w:val="es-HN"/>
+        </w:rPr>
+        <w:t xml:space="preserve">La matriz de proyección </w:t>
+      </w:r>
+      <w:r>
+        <w:rPr>
+          <w:lang w:val="es-HN"/>
+        </w:rPr>
+        <w:t>está definida por</w:t>
+      </w:r>
+      <w:r>
+        <w:rPr>
+          <w:lang w:val="es-HN"/>
+        </w:rPr>
+        <w:t xml:space="preserve"> l</w:t>
+      </w:r>
+      <w:r>
+        <w:rPr>
+          <w:lang w:val="es-HN"/>
+        </w:rPr>
+        <w:t xml:space="preserve">os vectores de las direcciones </w:t>
+      </w:r>
+      <w:r>
+        <w:rPr>
+          <w:lang w:val="es-HN"/>
+        </w:rPr>
+        <w:t>de máximo cambio</w:t>
+      </w:r>
+      <w:r>
+        <w:rPr>
+          <w:lang w:val="es-HN"/>
+        </w:rPr>
+        <w:t>, mientras que los autovalores asociados a esos vectores definen la variación de los datos en esa dirección.</w:t>
+      </w:r>
     </w:p>
     <w:p>
       <w:pPr>
@@ -3048,31 +3234,19 @@
         <w:rPr>
           <w:lang w:val="es-HN"/>
         </w:rPr>
-        <w:t>Al ser no supervisado, no se puede obtener un valor de precisión a priori, aunque p</w:t>
-      </w:r>
-      <w:r>
-        <w:rPr>
-          <w:lang w:val="es-HN"/>
-        </w:rPr>
-        <w:t xml:space="preserve">ara asegurar que no se pierda información importante se pueden escoger tantas direcciones de máxima variación se quiera; teniendo en cuenta su autovalor asociado </w:t>
-      </w:r>
-      <w:r>
-        <w:rPr>
-          <w:lang w:val="es-HN"/>
-        </w:rPr>
-        <w:t>corresponde al valor d</w:t>
-      </w:r>
-      <w:r>
-        <w:rPr>
-          <w:lang w:val="es-HN"/>
-        </w:rPr>
-        <w:t>e la varianza que se está perdiendo al prescindir de esa dirección.</w:t>
-      </w:r>
-      <w:r>
-        <w:rPr>
-          <w:lang w:val="es-HN"/>
-        </w:rPr>
-        <w:t xml:space="preserve"> </w:t>
+        <w:t>S</w:t>
+      </w:r>
+      <w:r>
+        <w:rPr>
+          <w:lang w:val="es-HN"/>
+        </w:rPr>
+        <w:t xml:space="preserve">egún la dimensión del subespacio sobre el que se quieran proyectar los datos se cogen </w:t>
+      </w:r>
+      <w:r>
+        <w:rPr>
+          <w:lang w:val="es-HN"/>
+        </w:rPr>
+        <w:t>un número de vectores determinados. Para formar un subespacio de dimensión tres, hacen falta tres vectores sobre los que se proyecten los datos.</w:t>
       </w:r>
     </w:p>
     <w:p>
@@ -3084,32 +3258,464 @@
       </w:pPr>
       <w:r>
         <w:rPr>
-          <w:highlight w:val="red"/>
-          <w:lang w:val="es-HN"/>
-        </w:rPr>
-        <w:t>COMENTAR CÓMO LO HEMOS APLICADO EN MATLAB Y QUE REDUCCION HA VENIDO MEJOR</w:t>
+          <w:lang w:val="es-HN"/>
+        </w:rPr>
+        <w:t>Al ser no supervisado, no se puede obtener un valor de precisión a priori</w:t>
+      </w:r>
+      <w:r>
+        <w:rPr>
+          <w:lang w:val="es-HN"/>
+        </w:rPr>
+        <w:t>.</w:t>
+      </w:r>
+      <w:r>
+        <w:rPr>
+          <w:lang w:val="es-HN"/>
+        </w:rPr>
+        <w:t xml:space="preserve"> </w:t>
+      </w:r>
+      <w:r>
+        <w:rPr>
+          <w:lang w:val="es-HN"/>
+        </w:rPr>
+        <w:t>S</w:t>
+      </w:r>
+      <w:r>
+        <w:rPr>
+          <w:lang w:val="es-HN"/>
+        </w:rPr>
+        <w:t xml:space="preserve">in embargo, </w:t>
+      </w:r>
+      <w:r>
+        <w:rPr>
+          <w:lang w:val="es-HN"/>
+        </w:rPr>
+        <w:t xml:space="preserve">como los autovalores definen la varianza sobre la dirección de sus vectores </w:t>
+      </w:r>
+      <w:r>
+        <w:rPr>
+          <w:lang w:val="es-HN"/>
+        </w:rPr>
+        <w:t xml:space="preserve">se puede obtener </w:t>
+      </w:r>
+      <w:r>
+        <w:rPr>
+          <w:lang w:val="es-HN"/>
+        </w:rPr>
+        <w:t xml:space="preserve">un </w:t>
+      </w:r>
+      <w:r>
+        <w:rPr>
+          <w:lang w:val="es-HN"/>
+        </w:rPr>
+        <w:t>valor del error teórico</w:t>
+      </w:r>
+      <w:r>
+        <w:rPr>
+          <w:lang w:val="es-HN"/>
+        </w:rPr>
+        <w:t xml:space="preserve"> </w:t>
+      </w:r>
+      <w:r>
+        <w:rPr>
+          <w:lang w:val="es-HN"/>
+        </w:rPr>
+        <w:t>sumando los autovalores de las direcciones de proyección no escogidas. De esta forma se puede aproximar la cantidad de información que se está perdiendo al proyectar sobre las direcciones escogidas.</w:t>
       </w:r>
     </w:p>
     <w:p>
       <w:pPr>
-        <w:rPr>
-          <w:lang w:val="es-HN"/>
-        </w:rPr>
-      </w:pPr>
+        <w:jc w:val="both"/>
+        <w:rPr>
+          <w:noProof/>
+        </w:rPr>
+      </w:pPr>
+      <w:r>
+        <w:rPr>
+          <w:noProof/>
+        </w:rPr>
+        <mc:AlternateContent>
+          <mc:Choice Requires="wps">
+            <w:drawing>
+              <wp:anchor distT="0" distB="0" distL="114300" distR="114300" simplePos="0" relativeHeight="251678720" behindDoc="0" locked="0" layoutInCell="1" allowOverlap="1" wp14:anchorId="75469FB9" wp14:editId="35485C16">
+                <wp:simplePos x="0" y="0"/>
+                <wp:positionH relativeFrom="column">
+                  <wp:posOffset>-59690</wp:posOffset>
+                </wp:positionH>
+                <wp:positionV relativeFrom="paragraph">
+                  <wp:posOffset>4434205</wp:posOffset>
+                </wp:positionV>
+                <wp:extent cx="5785485" cy="635"/>
+                <wp:effectExtent l="0" t="0" r="0" b="0"/>
+                <wp:wrapTopAndBottom/>
+                <wp:docPr id="2" name="Cuadro de texto 2"/>
+                <wp:cNvGraphicFramePr/>
+                <a:graphic xmlns:a="http://schemas.openxmlformats.org/drawingml/2006/main">
+                  <a:graphicData uri="http://schemas.microsoft.com/office/word/2010/wordprocessingShape">
+                    <wps:wsp>
+                      <wps:cNvSpPr txBox="1"/>
+                      <wps:spPr>
+                        <a:xfrm>
+                          <a:off x="0" y="0"/>
+                          <a:ext cx="5785485" cy="635"/>
+                        </a:xfrm>
+                        <a:prstGeom prst="rect">
+                          <a:avLst/>
+                        </a:prstGeom>
+                        <a:solidFill>
+                          <a:prstClr val="white"/>
+                        </a:solidFill>
+                        <a:ln>
+                          <a:noFill/>
+                        </a:ln>
+                      </wps:spPr>
+                      <wps:txbx>
+                        <w:txbxContent>
+                          <w:p>
+                            <w:pPr>
+                              <w:pStyle w:val="Descripcin"/>
+                              <w:jc w:val="center"/>
+                              <w:rPr>
+                                <w:noProof/>
+                                <w:lang w:val="es-HN"/>
+                              </w:rPr>
+                            </w:pPr>
+                            <w:r>
+                              <w:rPr>
+                                <w:lang w:val="es-ES"/>
+                              </w:rPr>
+                              <w:t xml:space="preserve">Figura </w:t>
+                            </w:r>
+                            <w:r>
+                              <w:rPr>
+                                <w:lang w:val="es-ES"/>
+                              </w:rPr>
+                              <w:fldChar w:fldCharType="begin"/>
+                            </w:r>
+                            <w:r>
+                              <w:rPr>
+                                <w:lang w:val="es-ES"/>
+                              </w:rPr>
+                              <w:instrText xml:space="preserve"> SEQ Figura \* ARABIC </w:instrText>
+                            </w:r>
+                            <w:r>
+                              <w:rPr>
+                                <w:lang w:val="es-ES"/>
+                              </w:rPr>
+                              <w:fldChar w:fldCharType="separate"/>
+                            </w:r>
+                            <w:r>
+                              <w:rPr>
+                                <w:noProof/>
+                                <w:lang w:val="es-ES"/>
+                              </w:rPr>
+                              <w:t>1</w:t>
+                            </w:r>
+                            <w:r>
+                              <w:rPr>
+                                <w:lang w:val="es-ES"/>
+                              </w:rPr>
+                              <w:fldChar w:fldCharType="end"/>
+                            </w:r>
+                            <w:r>
+                              <w:rPr>
+                                <w:lang w:val="es-ES"/>
+                              </w:rPr>
+                              <w:t>. Evolución del MSE en función del número de características</w:t>
+                            </w:r>
+                            <w:r>
+                              <w:rPr>
+                                <w:lang w:val="es-ES"/>
+                              </w:rPr>
+                              <w:t xml:space="preserve"> reducidas</w:t>
+                            </w:r>
+                            <w:r>
+                              <w:t>.</w:t>
+                            </w:r>
+                          </w:p>
+                        </w:txbxContent>
+                      </wps:txbx>
+                      <wps:bodyPr rot="0" spcFirstLastPara="0" vertOverflow="overflow" horzOverflow="overflow" vert="horz" wrap="square" lIns="0" tIns="0" rIns="0" bIns="0" numCol="1" spcCol="0" rtlCol="0" fromWordArt="0" anchor="t" anchorCtr="0" forceAA="0" compatLnSpc="1">
+                        <a:prstTxWarp prst="textNoShape">
+                          <a:avLst/>
+                        </a:prstTxWarp>
+                        <a:spAutoFit/>
+                      </wps:bodyPr>
+                    </wps:wsp>
+                  </a:graphicData>
+                </a:graphic>
+              </wp:anchor>
+            </w:drawing>
+          </mc:Choice>
+          <mc:Fallback>
+            <w:pict>
+              <v:shapetype w14:anchorId="75469FB9" id="_x0000_t202" coordsize="21600,21600" o:spt="202" path="m,l,21600r21600,l21600,xe">
+                <v:stroke joinstyle="miter"/>
+                <v:path gradientshapeok="t" o:connecttype="rect"/>
+              </v:shapetype>
+              <v:shape id="Cuadro de texto 2" o:spid="_x0000_s1028" type="#_x0000_t202" style="position:absolute;left:0;text-align:left;margin-left:-4.7pt;margin-top:349.15pt;width:455.55pt;height:.05pt;z-index:251678720;visibility:visible;mso-wrap-style:square;mso-wrap-distance-left:9pt;mso-wrap-distance-top:0;mso-wrap-distance-right:9pt;mso-wrap-distance-bottom:0;mso-position-horizontal:absolute;mso-position-horizontal-relative:text;mso-position-vertical:absolute;mso-position-vertical-relative:text;v-text-anchor:top" o:gfxdata="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" stroked="f">
+                <v:textbox style="mso-fit-shape-to-text:t" inset="0,0,0,0">
+                  <w:txbxContent>
+                    <w:p>
+                      <w:pPr>
+                        <w:pStyle w:val="Descripcin"/>
+                        <w:jc w:val="center"/>
+                        <w:rPr>
+                          <w:noProof/>
+                          <w:lang w:val="es-HN"/>
+                        </w:rPr>
+                      </w:pPr>
+                      <w:r>
+                        <w:rPr>
+                          <w:lang w:val="es-ES"/>
+                        </w:rPr>
+                        <w:t xml:space="preserve">Figura </w:t>
+                      </w:r>
+                      <w:r>
+                        <w:rPr>
+                          <w:lang w:val="es-ES"/>
+                        </w:rPr>
+                        <w:fldChar w:fldCharType="begin"/>
+                      </w:r>
+                      <w:r>
+                        <w:rPr>
+                          <w:lang w:val="es-ES"/>
+                        </w:rPr>
+                        <w:instrText xml:space="preserve"> SEQ Figura \* ARABIC </w:instrText>
+                      </w:r>
+                      <w:r>
+                        <w:rPr>
+                          <w:lang w:val="es-ES"/>
+                        </w:rPr>
+                        <w:fldChar w:fldCharType="separate"/>
+                      </w:r>
+                      <w:r>
+                        <w:rPr>
+                          <w:noProof/>
+                          <w:lang w:val="es-ES"/>
+                        </w:rPr>
+                        <w:t>1</w:t>
+                      </w:r>
+                      <w:r>
+                        <w:rPr>
+                          <w:lang w:val="es-ES"/>
+                        </w:rPr>
+                        <w:fldChar w:fldCharType="end"/>
+                      </w:r>
+                      <w:r>
+                        <w:rPr>
+                          <w:lang w:val="es-ES"/>
+                        </w:rPr>
+                        <w:t>. Evolución del MSE en función del número de características</w:t>
+                      </w:r>
+                      <w:r>
+                        <w:rPr>
+                          <w:lang w:val="es-ES"/>
+                        </w:rPr>
+                        <w:t xml:space="preserve"> reducidas</w:t>
+                      </w:r>
+                      <w:r>
+                        <w:t>.</w:t>
+                      </w:r>
+                    </w:p>
+                  </w:txbxContent>
+                </v:textbox>
+                <w10:wrap type="topAndBottom"/>
+              </v:shape>
+            </w:pict>
+          </mc:Fallback>
+        </mc:AlternateContent>
+      </w:r>
+      <w:r>
+        <w:rPr>
+          <w:lang w:val="es-HN"/>
+        </w:rPr>
+        <w:t>Para aplicar este proceso de reducción de dimensionalidad en el proyecto, se ha utilizado la función “</w:t>
+      </w:r>
+      <w:proofErr w:type="spellStart"/>
+      <w:r>
+        <w:rPr>
+          <w:i/>
+          <w:iCs/>
+          <w:lang w:val="es-HN"/>
+        </w:rPr>
+        <w:t>processpca</w:t>
+      </w:r>
+      <w:proofErr w:type="spellEnd"/>
+      <w:r>
+        <w:rPr>
+          <w:lang w:val="es-HN"/>
+        </w:rPr>
+        <w:t xml:space="preserve">” de Matlab. Con el objetivo de buscar una dimensionalidad óptima para los datos de MNIST se ha realizado la </w:t>
+      </w:r>
+      <w:r>
+        <w:rPr>
+          <w:highlight w:val="yellow"/>
+          <w:lang w:val="es-HN"/>
+        </w:rPr>
+        <w:t>figura</w:t>
+      </w:r>
+      <w:r>
+        <w:rPr>
+          <w:lang w:val="es-HN"/>
+        </w:rPr>
+        <w:t xml:space="preserve"> que muestra cómo evoluciona el error cuadrático medio de reconstrucción de las imágenes, </w:t>
+      </w:r>
+      <w:r>
+        <w:rPr>
+          <w:lang w:val="es-HN"/>
+        </w:rPr>
+        <w:t>según el número de características utilizadas para reducir su dimensionalidad previamente.</w:t>
+      </w:r>
+      <w:r>
+        <w:rPr>
+          <w:noProof/>
+        </w:rPr>
+        <w:t xml:space="preserve"> </w:t>
+      </w:r>
     </w:p>
     <w:p>
       <w:pPr>
-        <w:rPr>
-          <w:lang w:val="es-HN"/>
-        </w:rPr>
-      </w:pPr>
+        <w:jc w:val="center"/>
+        <w:rPr>
+          <w:lang w:val="es-HN"/>
+        </w:rPr>
+      </w:pPr>
+      <w:r>
+        <w:rPr>
+          <w:lang w:val="es-HN"/>
+        </w:rPr>
+        <w:drawing>
+          <wp:inline distT="0" distB="0" distL="0" distR="0" wp14:anchorId="66D0879C" wp14:editId="687D83FF">
+            <wp:extent cx="6189452" cy="3261360"/>
+            <wp:effectExtent l="0" t="0" r="1905" b="0"/>
+            <wp:docPr id="1" name="Imagen 1"/>
+            <wp:cNvGraphicFramePr>
+              <a:graphicFrameLocks xmlns:a="http://schemas.openxmlformats.org/drawingml/2006/main" noChangeAspect="1"/>
+            </wp:cNvGraphicFramePr>
+            <a:graphic xmlns:a="http://schemas.openxmlformats.org/drawingml/2006/main">
+              <a:graphicData uri="http://schemas.openxmlformats.org/drawingml/2006/picture">
+                <pic:pic xmlns:pic="http://schemas.openxmlformats.org/drawingml/2006/picture">
+                  <pic:nvPicPr>
+                    <pic:cNvPr id="1" name=""/>
+                    <pic:cNvPicPr/>
+                  </pic:nvPicPr>
+                  <pic:blipFill>
+                    <a:blip r:embed="rId15"/>
+                    <a:stretch>
+                      <a:fillRect/>
+                    </a:stretch>
+                  </pic:blipFill>
+                  <pic:spPr>
+                    <a:xfrm>
+                      <a:off x="0" y="0"/>
+                      <a:ext cx="6196948" cy="3265310"/>
+                    </a:xfrm>
+                    <a:prstGeom prst="rect">
+                      <a:avLst/>
+                    </a:prstGeom>
+                  </pic:spPr>
+                </pic:pic>
+              </a:graphicData>
+            </a:graphic>
+          </wp:inline>
+        </w:drawing>
+      </w:r>
     </w:p>
     <w:p>
       <w:pPr>
-        <w:rPr>
-          <w:lang w:val="es-HN"/>
-        </w:rPr>
-      </w:pPr>
+        <w:jc w:val="both"/>
+        <w:rPr>
+          <w:lang w:val="es-HN"/>
+        </w:rPr>
+      </w:pPr>
+      <w:r>
+        <w:rPr>
+          <w:lang w:val="es-HN"/>
+        </w:rPr>
+        <w:t xml:space="preserve">Como se puede apreciar, el valor de MSE </w:t>
+      </w:r>
+      <w:r>
+        <w:rPr>
+          <w:lang w:val="es-HN"/>
+        </w:rPr>
+        <w:t>se reduce exponencialmente con la dimensionalidad. T</w:t>
+      </w:r>
+      <w:r>
+        <w:rPr>
+          <w:lang w:val="es-HN"/>
+        </w:rPr>
+        <w:t>eniendo en cuenta que cuantas más características se utilicen, más lent</w:t>
+      </w:r>
+      <w:r>
+        <w:rPr>
+          <w:lang w:val="es-HN"/>
+        </w:rPr>
+        <w:t>o</w:t>
+      </w:r>
+      <w:r>
+        <w:rPr>
+          <w:lang w:val="es-HN"/>
+        </w:rPr>
+        <w:t xml:space="preserve"> funcionará el algoritmo, se determina que el número de características utilizadas </w:t>
+      </w:r>
+      <w:r>
+        <w:rPr>
+          <w:lang w:val="es-HN"/>
+        </w:rPr>
+        <w:t>óptimo</w:t>
+      </w:r>
+      <w:r>
+        <w:rPr>
+          <w:lang w:val="es-HN"/>
+        </w:rPr>
+        <w:t xml:space="preserve"> debe encontrarse en el rango </w:t>
+      </w:r>
+      <w:r>
+        <w:rPr>
+          <w:lang w:val="es-HN"/>
+        </w:rPr>
+        <w:t>entre las</w:t>
+      </w:r>
+      <w:r>
+        <w:rPr>
+          <w:lang w:val="es-HN"/>
+        </w:rPr>
+        <w:t xml:space="preserve"> 40 – 60 </w:t>
+      </w:r>
+      <w:r>
+        <w:rPr>
+          <w:lang w:val="es-HN"/>
+        </w:rPr>
+        <w:t xml:space="preserve">características. Para afinar aún más la elección de la dimensionalidad de las características </w:t>
+      </w:r>
+      <w:r>
+        <w:rPr>
+          <w:lang w:val="es-HN"/>
+        </w:rPr>
+        <w:lastRenderedPageBreak/>
+        <w:t xml:space="preserve">reducidas, </w:t>
+      </w:r>
+      <w:r>
+        <w:rPr>
+          <w:lang w:val="es-HN"/>
+        </w:rPr>
+        <w:t>se han comprobado con diferentes valores de dimensionalidad para diferentes algoritmos de clasificación clásicos, (bayesiano y k-</w:t>
+      </w:r>
+      <w:proofErr w:type="spellStart"/>
+      <w:r>
+        <w:rPr>
+          <w:lang w:val="es-HN"/>
+        </w:rPr>
+        <w:t>nn</w:t>
+      </w:r>
+      <w:proofErr w:type="spellEnd"/>
+      <w:r>
+        <w:rPr>
+          <w:lang w:val="es-HN"/>
+        </w:rPr>
+        <w:t xml:space="preserve">). Finalmente se decide utilizar un valor de dimensionalidad entorno las 50 características. </w:t>
+      </w:r>
     </w:p>
     <w:p>
       <w:pPr>
@@ -3439,6 +4045,7 @@
         <w:rPr>
           <w:lang w:val="es-HN"/>
         </w:rPr>
+        <w:lastRenderedPageBreak/>
         <w:t>CONCLUSIONES FINALES</w:t>
       </w:r>
       <w:bookmarkEnd w:id="11"/>
@@ -3656,9 +4263,9 @@
       <w:bookmarkEnd w:id="18"/>
     </w:p>
     <w:sectPr>
-      <w:footerReference w:type="default" r:id="rId15"/>
-      <w:headerReference w:type="first" r:id="rId16"/>
-      <w:footerReference w:type="first" r:id="rId17"/>
+      <w:footerReference w:type="default" r:id="rId16"/>
+      <w:headerReference w:type="first" r:id="rId17"/>
+      <w:footerReference w:type="first" r:id="rId18"/>
       <w:pgSz w:w="11906" w:h="16838" w:code="9"/>
       <w:pgMar w:top="1440" w:right="1440" w:bottom="1440" w:left="1440" w:header="720" w:footer="720" w:gutter="0"/>
       <w:pgNumType w:start="1"/>
@@ -7517,6 +8124,16 @@
       <w:spacing w:val="5"/>
     </w:rPr>
   </w:style>
+  <w:style w:type="character" w:styleId="Textodelmarcadordeposicin">
+    <w:name w:val="Placeholder Text"/>
+    <w:basedOn w:val="Fuentedeprrafopredeter"/>
+    <w:uiPriority w:val="99"/>
+    <w:semiHidden/>
+    <w:rsid w:val="00F07325"/>
+    <w:rPr>
+      <w:color w:val="808080"/>
+    </w:rPr>
+  </w:style>
 </w:styles>
 </file>
 
@@ -7816,19 +8433,6 @@
 </file>
 
 <file path=customXml/item1.xml><?xml version="1.0" encoding="utf-8"?>
-<?mso-contentType ?>
-<FormTemplates xmlns="http://schemas.microsoft.com/sharepoint/v3/contenttype/forms">
-  <Display>DocumentLibraryForm</Display>
-  <Edit>DocumentLibraryForm</Edit>
-  <New>DocumentLibraryForm</New>
-</FormTemplates>
-</file>
-
-<file path=customXml/item2.xml><?xml version="1.0" encoding="utf-8"?>
-<b:Sources xmlns:b="http://schemas.openxmlformats.org/officeDocument/2006/bibliography" xmlns="http://schemas.openxmlformats.org/officeDocument/2006/bibliography" SelectedStyle="\APASixthEditionOfficeOnline.xsl" StyleName="APA" Version="6"/>
-</file>
-
-<file path=customXml/item3.xml><?xml version="1.0" encoding="utf-8"?>
 <ct:contentTypeSchema xmlns:ct="http://schemas.microsoft.com/office/2006/metadata/contentType" xmlns:ma="http://schemas.microsoft.com/office/2006/metadata/properties/metaAttributes" ct:_="" ma:_="" ma:contentTypeName="Document" ma:contentTypeID="0x0101006E6C68B7D8CE9E4EADD0F2987FAF8161" ma:contentTypeVersion="6" ma:contentTypeDescription="Create a new document." ma:contentTypeScope="" ma:versionID="412a63de235d9ef7b3c3cc7fbd37668d">
   <xsd:schema xmlns:xsd="http://www.w3.org/2001/XMLSchema" xmlns:xs="http://www.w3.org/2001/XMLSchema" xmlns:p="http://schemas.microsoft.com/office/2006/metadata/properties" xmlns:ns2="cded596a-1800-4e81-ab52-3bb31ead52c5" targetNamespace="http://schemas.microsoft.com/office/2006/metadata/properties" ma:root="true" ma:fieldsID="72f3305d8fdd65c18e593021614e1fdd" ns2:_="">
     <xsd:import namespace="cded596a-1800-4e81-ab52-3bb31ead52c5"/>
@@ -7986,6 +8590,19 @@
 </ct:contentTypeSchema>
 </file>
 
+<file path=customXml/item2.xml><?xml version="1.0" encoding="utf-8"?>
+<b:Sources xmlns:b="http://schemas.openxmlformats.org/officeDocument/2006/bibliography" xmlns="http://schemas.openxmlformats.org/officeDocument/2006/bibliography" SelectedStyle="\APASixthEditionOfficeOnline.xsl" StyleName="APA" Version="6"/>
+</file>
+
+<file path=customXml/item3.xml><?xml version="1.0" encoding="utf-8"?>
+<?mso-contentType ?>
+<FormTemplates xmlns="http://schemas.microsoft.com/sharepoint/v3/contenttype/forms">
+  <Display>DocumentLibraryForm</Display>
+  <Edit>DocumentLibraryForm</Edit>
+  <New>DocumentLibraryForm</New>
+</FormTemplates>
+</file>
+
 <file path=customXml/item4.xml><?xml version="1.0" encoding="utf-8"?>
 <p:properties xmlns:p="http://schemas.microsoft.com/office/2006/metadata/properties" xmlns:xsi="http://www.w3.org/2001/XMLSchema-instance" xmlns:pc="http://schemas.microsoft.com/office/infopath/2007/PartnerControls">
   <documentManagement/>
@@ -7993,22 +8610,6 @@
 </file>
 
 <file path=customXml/itemProps1.xml><?xml version="1.0" encoding="utf-8"?>
-<ds:datastoreItem xmlns:ds="http://schemas.openxmlformats.org/officeDocument/2006/customXml" ds:itemID="{CFCE14BC-27D8-42D3-8DAE-03FE0D2FA27F}">
-  <ds:schemaRefs>
-    <ds:schemaRef ds:uri="http://schemas.microsoft.com/sharepoint/v3/contenttype/forms"/>
-  </ds:schemaRefs>
-</ds:datastoreItem>
-</file>
-
-<file path=customXml/itemProps2.xml><?xml version="1.0" encoding="utf-8"?>
-<ds:datastoreItem xmlns:ds="http://schemas.openxmlformats.org/officeDocument/2006/customXml" ds:itemID="{BB7DD391-AEC2-4BF7-9D3E-BF4FBD976C3C}">
-  <ds:schemaRefs>
-    <ds:schemaRef ds:uri="http://schemas.openxmlformats.org/officeDocument/2006/bibliography"/>
-  </ds:schemaRefs>
-</ds:datastoreItem>
-</file>
-
-<file path=customXml/itemProps3.xml><?xml version="1.0" encoding="utf-8"?>
 <ds:datastoreItem xmlns:ds="http://schemas.openxmlformats.org/officeDocument/2006/customXml" ds:itemID="{F5B3CE99-9678-415E-B9D0-C4D3830D60CD}">
   <ds:schemaRefs>
     <ds:schemaRef ds:uri="http://schemas.microsoft.com/office/2006/metadata/contentType"/>
@@ -8026,6 +8627,22 @@
 </ds:datastoreItem>
 </file>
 
+<file path=customXml/itemProps2.xml><?xml version="1.0" encoding="utf-8"?>
+<ds:datastoreItem xmlns:ds="http://schemas.openxmlformats.org/officeDocument/2006/customXml" ds:itemID="{BB7DD391-AEC2-4BF7-9D3E-BF4FBD976C3C}">
+  <ds:schemaRefs>
+    <ds:schemaRef ds:uri="http://schemas.openxmlformats.org/officeDocument/2006/bibliography"/>
+  </ds:schemaRefs>
+</ds:datastoreItem>
+</file>
+
+<file path=customXml/itemProps3.xml><?xml version="1.0" encoding="utf-8"?>
+<ds:datastoreItem xmlns:ds="http://schemas.openxmlformats.org/officeDocument/2006/customXml" ds:itemID="{CFCE14BC-27D8-42D3-8DAE-03FE0D2FA27F}">
+  <ds:schemaRefs>
+    <ds:schemaRef ds:uri="http://schemas.microsoft.com/sharepoint/v3/contenttype/forms"/>
+  </ds:schemaRefs>
+</ds:datastoreItem>
+</file>
+
 <file path=customXml/itemProps4.xml><?xml version="1.0" encoding="utf-8"?>
 <ds:datastoreItem xmlns:ds="http://schemas.openxmlformats.org/officeDocument/2006/customXml" ds:itemID="{207E841B-BB45-40BA-9C5F-3D7744C02505}">
   <ds:schemaRefs>

</xml_diff>